<commit_message>
felhasznált technológiák : java elkezdve
</commit_message>
<xml_diff>
--- a/szakdolgozat_terv.docx
+++ b/szakdolgozat_terv.docx
@@ -12,8 +12,6 @@
           <w:szCs w:val="28"/>
         </w:rPr>
       </w:pPr>
-      <w:bookmarkStart w:id="0" w:name="_GoBack"/>
-      <w:bookmarkEnd w:id="0"/>
       <w:r>
         <w:rPr>
           <w:rFonts w:ascii="Times New Roman" w:hAnsi="Times New Roman" w:cs="Times New Roman"/>
@@ -158,16 +156,6 @@
         <w:jc w:val="center"/>
         <w:rPr>
           <w:rFonts w:ascii="Times New Roman" w:hAnsi="Times New Roman" w:cs="Times New Roman"/>
-          <w:sz w:val="44"/>
-          <w:szCs w:val="44"/>
-        </w:rPr>
-      </w:pPr>
-    </w:p>
-    <w:p>
-      <w:pPr>
-        <w:jc w:val="center"/>
-        <w:rPr>
-          <w:rFonts w:ascii="Times New Roman" w:hAnsi="Times New Roman" w:cs="Times New Roman"/>
           <w:sz w:val="40"/>
           <w:szCs w:val="40"/>
         </w:rPr>
@@ -290,17 +278,6 @@
     </w:p>
     <w:p>
       <w:pPr>
-        <w:jc w:val="center"/>
-        <w:rPr>
-          <w:rFonts w:ascii="Times New Roman" w:hAnsi="Times New Roman" w:cs="Times New Roman"/>
-          <w:b/>
-          <w:sz w:val="48"/>
-          <w:szCs w:val="48"/>
-        </w:rPr>
-      </w:pPr>
-    </w:p>
-    <w:p>
-      <w:pPr>
         <w:jc w:val="right"/>
         <w:rPr>
           <w:rFonts w:ascii="Times New Roman" w:hAnsi="Times New Roman" w:cs="Times New Roman"/>
@@ -319,28 +296,26 @@
     </w:p>
     <w:p>
       <w:pPr>
-        <w:pStyle w:val="Cmsor1"/>
+        <w:jc w:val="center"/>
         <w:rPr>
           <w:rFonts w:ascii="Times New Roman" w:hAnsi="Times New Roman" w:cs="Times New Roman"/>
           <w:b/>
-          <w:color w:val="000000" w:themeColor="text1"/>
-          <w:sz w:val="36"/>
-          <w:szCs w:val="36"/>
-        </w:rPr>
-      </w:pPr>
-      <w:bookmarkStart w:id="1" w:name="_Toc20488426"/>
+          <w:sz w:val="44"/>
+          <w:szCs w:val="44"/>
+        </w:rPr>
+      </w:pPr>
+      <w:bookmarkStart w:id="0" w:name="_Toc20759384"/>
       <w:r>
         <w:rPr>
           <w:rFonts w:ascii="Times New Roman" w:hAnsi="Times New Roman" w:cs="Times New Roman"/>
           <w:b/>
-          <w:color w:val="000000" w:themeColor="text1"/>
-          <w:sz w:val="36"/>
-          <w:szCs w:val="36"/>
+          <w:sz w:val="44"/>
+          <w:szCs w:val="44"/>
         </w:rPr>
         <w:lastRenderedPageBreak/>
         <w:t>Eredetiség Nyilatkozat</w:t>
       </w:r>
-      <w:bookmarkEnd w:id="1"/>
+      <w:bookmarkEnd w:id="0"/>
     </w:p>
     <w:p>
       <w:pPr>
@@ -835,36 +810,6 @@
     </w:p>
     <w:p>
       <w:pPr>
-        <w:jc w:val="right"/>
-        <w:rPr>
-          <w:rFonts w:ascii="Times New Roman" w:hAnsi="Times New Roman" w:cs="Times New Roman"/>
-          <w:sz w:val="36"/>
-          <w:szCs w:val="36"/>
-        </w:rPr>
-      </w:pPr>
-    </w:p>
-    <w:p>
-      <w:pPr>
-        <w:jc w:val="right"/>
-        <w:rPr>
-          <w:rFonts w:ascii="Times New Roman" w:hAnsi="Times New Roman" w:cs="Times New Roman"/>
-          <w:sz w:val="36"/>
-          <w:szCs w:val="36"/>
-        </w:rPr>
-      </w:pPr>
-    </w:p>
-    <w:p>
-      <w:pPr>
-        <w:jc w:val="right"/>
-        <w:rPr>
-          <w:rFonts w:ascii="Times New Roman" w:hAnsi="Times New Roman" w:cs="Times New Roman"/>
-          <w:sz w:val="36"/>
-          <w:szCs w:val="36"/>
-        </w:rPr>
-      </w:pPr>
-    </w:p>
-    <w:p>
-      <w:pPr>
         <w:autoSpaceDE w:val="0"/>
         <w:autoSpaceDN w:val="0"/>
         <w:adjustRightInd w:val="0"/>
@@ -878,6 +823,8 @@
         </w:rPr>
         <w:t>…….……………………………….…</w:t>
       </w:r>
+      <w:bookmarkStart w:id="1" w:name="_GoBack"/>
+      <w:bookmarkEnd w:id="1"/>
     </w:p>
     <w:p>
       <w:pPr>
@@ -890,9 +837,8 @@
           <w:footerReference w:type="first" r:id="rId10"/>
           <w:pgSz w:w="11906" w:h="16838"/>
           <w:pgMar w:top="1418" w:right="1418" w:bottom="1418" w:left="1701" w:header="709" w:footer="709" w:gutter="0"/>
-          <w:pgNumType w:start="1"/>
+          <w:pgNumType w:start="0"/>
           <w:cols w:space="708"/>
-          <w:titlePg/>
           <w:docGrid w:linePitch="360"/>
         </w:sectPr>
       </w:pPr>
@@ -907,26 +853,9 @@
       <w:pPr>
         <w:pStyle w:val="Cmsor1"/>
       </w:pPr>
-    </w:p>
-    <w:p>
-      <w:pPr>
-        <w:pStyle w:val="Cmsor1"/>
-        <w:rPr>
-          <w:rFonts w:ascii="Times New Roman" w:hAnsi="Times New Roman" w:cs="Times New Roman"/>
-          <w:b/>
-          <w:sz w:val="36"/>
-          <w:szCs w:val="36"/>
-        </w:rPr>
-      </w:pPr>
-      <w:bookmarkStart w:id="2" w:name="_Toc20488427"/>
-      <w:r>
-        <w:rPr>
-          <w:rFonts w:ascii="Times New Roman" w:hAnsi="Times New Roman" w:cs="Times New Roman"/>
-          <w:b/>
-          <w:color w:val="000000" w:themeColor="text1"/>
-          <w:sz w:val="36"/>
-          <w:szCs w:val="36"/>
-        </w:rPr>
+      <w:bookmarkStart w:id="2" w:name="_Toc20759385"/>
+      <w:r>
+        <w:lastRenderedPageBreak/>
         <w:t>Tartalomjegyzék</w:t>
       </w:r>
       <w:bookmarkEnd w:id="2"/>
@@ -983,7 +912,7 @@
           <w:r>
             <w:fldChar w:fldCharType="separate"/>
           </w:r>
-          <w:hyperlink w:anchor="_Toc20488426" w:history="1">
+          <w:hyperlink w:anchor="_Toc20759384" w:history="1">
             <w:r>
               <w:rPr>
                 <w:rStyle w:val="Hiperhivatkozs"/>
@@ -1012,79 +941,7 @@
                 <w:noProof/>
                 <w:webHidden/>
               </w:rPr>
-              <w:instrText xml:space="preserve"> PAGEREF _Toc20488426 \h </w:instrText>
-            </w:r>
-            <w:r>
-              <w:rPr>
-                <w:noProof/>
-                <w:webHidden/>
-              </w:rPr>
-            </w:r>
-            <w:r>
-              <w:rPr>
-                <w:noProof/>
-                <w:webHidden/>
-              </w:rPr>
-              <w:fldChar w:fldCharType="separate"/>
-            </w:r>
-            <w:r>
-              <w:rPr>
-                <w:noProof/>
-                <w:webHidden/>
-              </w:rPr>
-              <w:t>2</w:t>
-            </w:r>
-            <w:r>
-              <w:rPr>
-                <w:noProof/>
-                <w:webHidden/>
-              </w:rPr>
-              <w:fldChar w:fldCharType="end"/>
-            </w:r>
-          </w:hyperlink>
-        </w:p>
-        <w:p>
-          <w:pPr>
-            <w:pStyle w:val="TJ1"/>
-            <w:tabs>
-              <w:tab w:val="right" w:leader="dot" w:pos="8777"/>
-            </w:tabs>
-            <w:rPr>
-              <w:rFonts w:eastAsiaTheme="minorEastAsia"/>
-              <w:noProof/>
-              <w:lang w:eastAsia="hu-HU"/>
-            </w:rPr>
-          </w:pPr>
-          <w:hyperlink w:anchor="_Toc20488427" w:history="1">
-            <w:r>
-              <w:rPr>
-                <w:rStyle w:val="Hiperhivatkozs"/>
-                <w:rFonts w:ascii="Times New Roman" w:hAnsi="Times New Roman" w:cs="Times New Roman"/>
-                <w:b/>
-                <w:noProof/>
-              </w:rPr>
-              <w:t>Tartalomjegyzék</w:t>
-            </w:r>
-            <w:r>
-              <w:rPr>
-                <w:noProof/>
-                <w:webHidden/>
-              </w:rPr>
-              <w:tab/>
-            </w:r>
-            <w:r>
-              <w:rPr>
-                <w:noProof/>
-                <w:webHidden/>
-              </w:rPr>
-              <w:fldChar w:fldCharType="begin"/>
-            </w:r>
-            <w:r>
-              <w:rPr>
-                <w:noProof/>
-                <w:webHidden/>
-              </w:rPr>
-              <w:instrText xml:space="preserve"> PAGEREF _Toc20488427 \h </w:instrText>
+              <w:instrText xml:space="preserve"> PAGEREF _Toc20759384 \h </w:instrText>
             </w:r>
             <w:r>
               <w:rPr>
@@ -1127,12 +984,80 @@
               <w:lang w:eastAsia="hu-HU"/>
             </w:rPr>
           </w:pPr>
-          <w:hyperlink w:anchor="_Toc20488428" w:history="1">
+          <w:hyperlink w:anchor="_Toc20759385" w:history="1">
             <w:r>
               <w:rPr>
                 <w:rStyle w:val="Hiperhivatkozs"/>
-                <w:rFonts w:ascii="Times New Roman" w:hAnsi="Times New Roman" w:cs="Times New Roman"/>
-                <w:b/>
+                <w:noProof/>
+              </w:rPr>
+              <w:t>Tartalomjegyzék</w:t>
+            </w:r>
+            <w:r>
+              <w:rPr>
+                <w:noProof/>
+                <w:webHidden/>
+              </w:rPr>
+              <w:tab/>
+            </w:r>
+            <w:r>
+              <w:rPr>
+                <w:noProof/>
+                <w:webHidden/>
+              </w:rPr>
+              <w:fldChar w:fldCharType="begin"/>
+            </w:r>
+            <w:r>
+              <w:rPr>
+                <w:noProof/>
+                <w:webHidden/>
+              </w:rPr>
+              <w:instrText xml:space="preserve"> PAGEREF _Toc20759385 \h </w:instrText>
+            </w:r>
+            <w:r>
+              <w:rPr>
+                <w:noProof/>
+                <w:webHidden/>
+              </w:rPr>
+            </w:r>
+            <w:r>
+              <w:rPr>
+                <w:noProof/>
+                <w:webHidden/>
+              </w:rPr>
+              <w:fldChar w:fldCharType="separate"/>
+            </w:r>
+            <w:r>
+              <w:rPr>
+                <w:noProof/>
+                <w:webHidden/>
+              </w:rPr>
+              <w:t>1</w:t>
+            </w:r>
+            <w:r>
+              <w:rPr>
+                <w:noProof/>
+                <w:webHidden/>
+              </w:rPr>
+              <w:fldChar w:fldCharType="end"/>
+            </w:r>
+          </w:hyperlink>
+        </w:p>
+        <w:p>
+          <w:pPr>
+            <w:pStyle w:val="TJ1"/>
+            <w:tabs>
+              <w:tab w:val="right" w:leader="dot" w:pos="8777"/>
+            </w:tabs>
+            <w:rPr>
+              <w:rFonts w:eastAsiaTheme="minorEastAsia"/>
+              <w:noProof/>
+              <w:lang w:eastAsia="hu-HU"/>
+            </w:rPr>
+          </w:pPr>
+          <w:hyperlink w:anchor="_Toc20759386" w:history="1">
+            <w:r>
+              <w:rPr>
+                <w:rStyle w:val="Hiperhivatkozs"/>
                 <w:noProof/>
               </w:rPr>
               <w:t>Abstract</w:t>
@@ -1156,7 +1081,7 @@
                 <w:noProof/>
                 <w:webHidden/>
               </w:rPr>
-              <w:instrText xml:space="preserve"> PAGEREF _Toc20488428 \h </w:instrText>
+              <w:instrText xml:space="preserve"> PAGEREF _Toc20759386 \h </w:instrText>
             </w:r>
             <w:r>
               <w:rPr>
@@ -1191,6 +1116,7 @@
           <w:pPr>
             <w:pStyle w:val="TJ1"/>
             <w:tabs>
+              <w:tab w:val="left" w:pos="440"/>
               <w:tab w:val="right" w:leader="dot" w:pos="8777"/>
             </w:tabs>
             <w:rPr>
@@ -1199,12 +1125,25 @@
               <w:lang w:eastAsia="hu-HU"/>
             </w:rPr>
           </w:pPr>
-          <w:hyperlink w:anchor="_Toc20488429" w:history="1">
+          <w:hyperlink w:anchor="_Toc20759387" w:history="1">
             <w:r>
               <w:rPr>
                 <w:rStyle w:val="Hiperhivatkozs"/>
-                <w:rFonts w:ascii="Times New Roman" w:hAnsi="Times New Roman" w:cs="Times New Roman"/>
-                <w:b/>
+                <w:noProof/>
+              </w:rPr>
+              <w:t>1.</w:t>
+            </w:r>
+            <w:r>
+              <w:rPr>
+                <w:rFonts w:eastAsiaTheme="minorEastAsia"/>
+                <w:noProof/>
+                <w:lang w:eastAsia="hu-HU"/>
+              </w:rPr>
+              <w:tab/>
+            </w:r>
+            <w:r>
+              <w:rPr>
+                <w:rStyle w:val="Hiperhivatkozs"/>
                 <w:noProof/>
               </w:rPr>
               <w:t>Bevezetés</w:t>
@@ -1228,7 +1167,7 @@
                 <w:noProof/>
                 <w:webHidden/>
               </w:rPr>
-              <w:instrText xml:space="preserve"> PAGEREF _Toc20488429 \h </w:instrText>
+              <w:instrText xml:space="preserve"> PAGEREF _Toc20759387 \h </w:instrText>
             </w:r>
             <w:r>
               <w:rPr>
@@ -1260,6 +1199,162 @@
           </w:hyperlink>
         </w:p>
         <w:p>
+          <w:pPr>
+            <w:pStyle w:val="TJ1"/>
+            <w:tabs>
+              <w:tab w:val="left" w:pos="440"/>
+              <w:tab w:val="right" w:leader="dot" w:pos="8777"/>
+            </w:tabs>
+            <w:rPr>
+              <w:rFonts w:eastAsiaTheme="minorEastAsia"/>
+              <w:noProof/>
+              <w:lang w:eastAsia="hu-HU"/>
+            </w:rPr>
+          </w:pPr>
+          <w:hyperlink w:anchor="_Toc20759388" w:history="1">
+            <w:r>
+              <w:rPr>
+                <w:rStyle w:val="Hiperhivatkozs"/>
+                <w:noProof/>
+              </w:rPr>
+              <w:t>2.</w:t>
+            </w:r>
+            <w:r>
+              <w:rPr>
+                <w:rFonts w:eastAsiaTheme="minorEastAsia"/>
+                <w:noProof/>
+                <w:lang w:eastAsia="hu-HU"/>
+              </w:rPr>
+              <w:tab/>
+            </w:r>
+            <w:r>
+              <w:rPr>
+                <w:rStyle w:val="Hiperhivatkozs"/>
+                <w:noProof/>
+              </w:rPr>
+              <w:t>Felhasznált technológiák</w:t>
+            </w:r>
+            <w:r>
+              <w:rPr>
+                <w:noProof/>
+                <w:webHidden/>
+              </w:rPr>
+              <w:tab/>
+            </w:r>
+            <w:r>
+              <w:rPr>
+                <w:noProof/>
+                <w:webHidden/>
+              </w:rPr>
+              <w:fldChar w:fldCharType="begin"/>
+            </w:r>
+            <w:r>
+              <w:rPr>
+                <w:noProof/>
+                <w:webHidden/>
+              </w:rPr>
+              <w:instrText xml:space="preserve"> PAGEREF _Toc20759388 \h </w:instrText>
+            </w:r>
+            <w:r>
+              <w:rPr>
+                <w:noProof/>
+                <w:webHidden/>
+              </w:rPr>
+            </w:r>
+            <w:r>
+              <w:rPr>
+                <w:noProof/>
+                <w:webHidden/>
+              </w:rPr>
+              <w:fldChar w:fldCharType="separate"/>
+            </w:r>
+            <w:r>
+              <w:rPr>
+                <w:noProof/>
+                <w:webHidden/>
+              </w:rPr>
+              <w:t>6</w:t>
+            </w:r>
+            <w:r>
+              <w:rPr>
+                <w:noProof/>
+                <w:webHidden/>
+              </w:rPr>
+              <w:fldChar w:fldCharType="end"/>
+            </w:r>
+          </w:hyperlink>
+        </w:p>
+        <w:p>
+          <w:pPr>
+            <w:pStyle w:val="TJ1"/>
+            <w:tabs>
+              <w:tab w:val="right" w:leader="dot" w:pos="8777"/>
+            </w:tabs>
+            <w:rPr>
+              <w:rFonts w:eastAsiaTheme="minorEastAsia"/>
+              <w:noProof/>
+              <w:lang w:eastAsia="hu-HU"/>
+            </w:rPr>
+          </w:pPr>
+          <w:hyperlink w:anchor="_Toc20759389" w:history="1">
+            <w:r>
+              <w:rPr>
+                <w:rStyle w:val="Hiperhivatkozs"/>
+                <w:noProof/>
+              </w:rPr>
+              <w:t>2.1 Java</w:t>
+            </w:r>
+            <w:r>
+              <w:rPr>
+                <w:noProof/>
+                <w:webHidden/>
+              </w:rPr>
+              <w:tab/>
+            </w:r>
+            <w:r>
+              <w:rPr>
+                <w:noProof/>
+                <w:webHidden/>
+              </w:rPr>
+              <w:fldChar w:fldCharType="begin"/>
+            </w:r>
+            <w:r>
+              <w:rPr>
+                <w:noProof/>
+                <w:webHidden/>
+              </w:rPr>
+              <w:instrText xml:space="preserve"> PAGEREF _Toc20759389 \h </w:instrText>
+            </w:r>
+            <w:r>
+              <w:rPr>
+                <w:noProof/>
+                <w:webHidden/>
+              </w:rPr>
+            </w:r>
+            <w:r>
+              <w:rPr>
+                <w:noProof/>
+                <w:webHidden/>
+              </w:rPr>
+              <w:fldChar w:fldCharType="separate"/>
+            </w:r>
+            <w:r>
+              <w:rPr>
+                <w:noProof/>
+                <w:webHidden/>
+              </w:rPr>
+              <w:t>6</w:t>
+            </w:r>
+            <w:r>
+              <w:rPr>
+                <w:noProof/>
+                <w:webHidden/>
+              </w:rPr>
+              <w:fldChar w:fldCharType="end"/>
+            </w:r>
+          </w:hyperlink>
+        </w:p>
+        <w:p>
           <w:r>
             <w:rPr>
               <w:b/>
@@ -1389,53 +1484,11 @@
     </w:p>
     <w:p>
       <w:pPr>
-        <w:rPr>
-          <w:rFonts w:ascii="Times New Roman" w:hAnsi="Times New Roman" w:cs="Times New Roman"/>
-          <w:sz w:val="24"/>
-          <w:szCs w:val="24"/>
-        </w:rPr>
-      </w:pPr>
-    </w:p>
-    <w:p>
-      <w:pPr>
-        <w:rPr>
-          <w:rFonts w:ascii="Times New Roman" w:hAnsi="Times New Roman" w:cs="Times New Roman"/>
-          <w:sz w:val="24"/>
-          <w:szCs w:val="24"/>
-        </w:rPr>
-      </w:pPr>
-    </w:p>
-    <w:p>
-      <w:pPr>
-        <w:rPr>
-          <w:rFonts w:ascii="Times New Roman" w:hAnsi="Times New Roman" w:cs="Times New Roman"/>
-          <w:sz w:val="24"/>
-          <w:szCs w:val="24"/>
-        </w:rPr>
-      </w:pPr>
-    </w:p>
-    <w:p>
-      <w:pPr>
         <w:pStyle w:val="Cmsor1"/>
-        <w:rPr>
-          <w:rFonts w:ascii="Times New Roman" w:hAnsi="Times New Roman" w:cs="Times New Roman"/>
-          <w:b/>
-          <w:color w:val="000000" w:themeColor="text1"/>
-          <w:sz w:val="36"/>
-          <w:szCs w:val="36"/>
-        </w:rPr>
-      </w:pPr>
-      <w:bookmarkStart w:id="3" w:name="_Toc20488428"/>
+      </w:pPr>
+      <w:bookmarkStart w:id="3" w:name="_Toc20759386"/>
       <w:proofErr w:type="spellStart"/>
       <w:r>
-        <w:rPr>
-          <w:rFonts w:ascii="Times New Roman" w:hAnsi="Times New Roman" w:cs="Times New Roman"/>
-          <w:b/>
-          <w:color w:val="000000" w:themeColor="text1"/>
-          <w:sz w:val="36"/>
-          <w:szCs w:val="36"/>
-        </w:rPr>
-        <w:lastRenderedPageBreak/>
         <w:t>Abstract</w:t>
       </w:r>
       <w:bookmarkEnd w:id="3"/>
@@ -1721,87 +1774,14 @@
     </w:p>
     <w:p>
       <w:pPr>
-        <w:rPr>
-          <w:rFonts w:ascii="Times New Roman" w:hAnsi="Times New Roman" w:cs="Times New Roman"/>
-          <w:sz w:val="24"/>
-          <w:szCs w:val="24"/>
-        </w:rPr>
-      </w:pPr>
-    </w:p>
-    <w:p>
-      <w:pPr>
-        <w:rPr>
-          <w:rFonts w:ascii="Times New Roman" w:hAnsi="Times New Roman" w:cs="Times New Roman"/>
-          <w:sz w:val="24"/>
-          <w:szCs w:val="24"/>
-        </w:rPr>
-      </w:pPr>
-    </w:p>
-    <w:p>
-      <w:pPr>
-        <w:rPr>
-          <w:rFonts w:ascii="Times New Roman" w:hAnsi="Times New Roman" w:cs="Times New Roman"/>
-          <w:sz w:val="24"/>
-          <w:szCs w:val="24"/>
-        </w:rPr>
-      </w:pPr>
-    </w:p>
-    <w:p>
-      <w:pPr>
-        <w:rPr>
-          <w:rFonts w:ascii="Times New Roman" w:hAnsi="Times New Roman" w:cs="Times New Roman"/>
-          <w:sz w:val="24"/>
-          <w:szCs w:val="24"/>
-        </w:rPr>
-      </w:pPr>
-    </w:p>
-    <w:p>
-      <w:pPr>
-        <w:rPr>
-          <w:rFonts w:ascii="Times New Roman" w:hAnsi="Times New Roman" w:cs="Times New Roman"/>
-          <w:sz w:val="24"/>
-          <w:szCs w:val="24"/>
-        </w:rPr>
-      </w:pPr>
-    </w:p>
-    <w:p>
-      <w:pPr>
-        <w:rPr>
-          <w:rFonts w:ascii="Times New Roman" w:hAnsi="Times New Roman" w:cs="Times New Roman"/>
-          <w:sz w:val="24"/>
-          <w:szCs w:val="24"/>
-        </w:rPr>
-      </w:pPr>
-    </w:p>
-    <w:p>
-      <w:pPr>
-        <w:rPr>
-          <w:rFonts w:ascii="Times New Roman" w:hAnsi="Times New Roman" w:cs="Times New Roman"/>
-          <w:sz w:val="24"/>
-          <w:szCs w:val="24"/>
-        </w:rPr>
-      </w:pPr>
-    </w:p>
-    <w:p>
-      <w:pPr>
         <w:pStyle w:val="Cmsor1"/>
-        <w:rPr>
-          <w:rFonts w:ascii="Times New Roman" w:hAnsi="Times New Roman" w:cs="Times New Roman"/>
-          <w:b/>
-          <w:color w:val="000000" w:themeColor="text1"/>
-          <w:sz w:val="36"/>
-          <w:szCs w:val="36"/>
-        </w:rPr>
-      </w:pPr>
-      <w:bookmarkStart w:id="4" w:name="_Toc20488429"/>
-      <w:r>
-        <w:rPr>
-          <w:rFonts w:ascii="Times New Roman" w:hAnsi="Times New Roman" w:cs="Times New Roman"/>
-          <w:b/>
-          <w:color w:val="000000" w:themeColor="text1"/>
-          <w:sz w:val="36"/>
-          <w:szCs w:val="36"/>
-        </w:rPr>
+        <w:numPr>
+          <w:ilvl w:val="0"/>
+          <w:numId w:val="3"/>
+        </w:numPr>
+      </w:pPr>
+      <w:bookmarkStart w:id="4" w:name="_Toc20759387"/>
+      <w:r>
         <w:lastRenderedPageBreak/>
         <w:t>Bevezetés</w:t>
       </w:r>
@@ -1824,7 +1804,39 @@
           <w:sz w:val="24"/>
           <w:szCs w:val="24"/>
         </w:rPr>
-        <w:t xml:space="preserve">A webalkalmazások már azelőtt jelen voltak, mielőtt az internet ekkora népszerűségre tett szert. </w:t>
+        <w:t>A webalkalmazások már azelőtt je</w:t>
+      </w:r>
+      <w:r>
+        <w:rPr>
+          <w:rFonts w:ascii="Times New Roman" w:hAnsi="Times New Roman" w:cs="Times New Roman"/>
+          <w:sz w:val="24"/>
+          <w:szCs w:val="24"/>
+        </w:rPr>
+        <w:t xml:space="preserve">len voltak, mielőtt az internet </w:t>
+      </w:r>
+      <w:r>
+        <w:rPr>
+          <w:rFonts w:ascii="Times New Roman" w:hAnsi="Times New Roman" w:cs="Times New Roman"/>
+          <w:sz w:val="24"/>
+          <w:szCs w:val="24"/>
+        </w:rPr>
+        <w:t xml:space="preserve">ekkora népszerűségre tett </w:t>
+      </w:r>
+      <w:r>
+        <w:rPr>
+          <w:rFonts w:ascii="Times New Roman" w:hAnsi="Times New Roman" w:cs="Times New Roman"/>
+          <w:sz w:val="24"/>
+          <w:szCs w:val="24"/>
+        </w:rPr>
+        <w:t xml:space="preserve">volna </w:t>
+      </w:r>
+      <w:r>
+        <w:rPr>
+          <w:rFonts w:ascii="Times New Roman" w:hAnsi="Times New Roman" w:cs="Times New Roman"/>
+          <w:sz w:val="24"/>
+          <w:szCs w:val="24"/>
+        </w:rPr>
+        <w:t xml:space="preserve">szert. </w:t>
       </w:r>
       <w:r>
         <w:rPr>
@@ -2258,7 +2270,16 @@
           <w:sz w:val="24"/>
           <w:szCs w:val="24"/>
         </w:rPr>
-        <w:t xml:space="preserve">) jelenti, amely szöveg, kép, videó, hang, vagy egyéb médiaelemek kombinációjából áll. A HTML ezeknek az oldalaknak a formázását, elrendezését tartalmazza saját kódnyelvén. </w:t>
+        <w:t xml:space="preserve">) </w:t>
+      </w:r>
+      <w:r>
+        <w:rPr>
+          <w:rFonts w:ascii="Times New Roman" w:hAnsi="Times New Roman" w:cs="Times New Roman"/>
+          <w:sz w:val="24"/>
+          <w:szCs w:val="24"/>
+        </w:rPr>
+        <w:lastRenderedPageBreak/>
+        <w:t xml:space="preserve">jelenti, amely szöveg, kép, videó, hang, vagy egyéb médiaelemek kombinációjából áll. A HTML ezeknek az oldalaknak a formázását, elrendezését tartalmazza saját kódnyelvén. </w:t>
       </w:r>
     </w:p>
     <w:p>
@@ -2418,7 +2439,6 @@
           <w:szCs w:val="24"/>
           <w:shd w:val="clear" w:color="auto" w:fill="FFFFFF"/>
         </w:rPr>
-        <w:lastRenderedPageBreak/>
         <w:t xml:space="preserve">A JavaScript egy, a webfejlesztésben használt programnyelv, amely azt teszi lehetővé, hogy a weboldalak </w:t>
       </w:r>
       <w:proofErr w:type="gramStart"/>
@@ -2680,6 +2700,190 @@
         </w:rPr>
         <w:t xml:space="preserve">. </w:t>
       </w:r>
+    </w:p>
+    <w:p>
+      <w:pPr>
+        <w:ind w:firstLine="708"/>
+        <w:jc w:val="both"/>
+        <w:rPr>
+          <w:rFonts w:ascii="Times New Roman" w:hAnsi="Times New Roman" w:cs="Times New Roman"/>
+          <w:sz w:val="24"/>
+          <w:szCs w:val="24"/>
+        </w:rPr>
+      </w:pPr>
+      <w:r>
+        <w:rPr>
+          <w:rFonts w:ascii="Times New Roman" w:hAnsi="Times New Roman" w:cs="Times New Roman"/>
+          <w:sz w:val="24"/>
+          <w:szCs w:val="24"/>
+        </w:rPr>
+        <w:t>Az alkalmazás fő célja, hogy használható legyen a</w:t>
+      </w:r>
+      <w:r>
+        <w:rPr>
+          <w:rFonts w:ascii="Times New Roman" w:hAnsi="Times New Roman" w:cs="Times New Roman"/>
+          <w:sz w:val="24"/>
+          <w:szCs w:val="24"/>
+        </w:rPr>
+        <w:t xml:space="preserve"> </w:t>
+      </w:r>
+      <w:proofErr w:type="gramStart"/>
+      <w:r>
+        <w:rPr>
+          <w:rFonts w:ascii="Times New Roman" w:hAnsi="Times New Roman" w:cs="Times New Roman"/>
+          <w:sz w:val="24"/>
+          <w:szCs w:val="24"/>
+        </w:rPr>
+        <w:t>kliensek</w:t>
+      </w:r>
+      <w:proofErr w:type="gramEnd"/>
+      <w:r>
+        <w:rPr>
+          <w:rFonts w:ascii="Times New Roman" w:hAnsi="Times New Roman" w:cs="Times New Roman"/>
+          <w:sz w:val="24"/>
+          <w:szCs w:val="24"/>
+        </w:rPr>
+        <w:t xml:space="preserve"> számára a böngészőben.</w:t>
+      </w:r>
+    </w:p>
+    <w:p>
+      <w:pPr>
+        <w:jc w:val="both"/>
+        <w:rPr>
+          <w:rFonts w:ascii="Times New Roman" w:hAnsi="Times New Roman" w:cs="Times New Roman"/>
+          <w:sz w:val="24"/>
+          <w:szCs w:val="24"/>
+        </w:rPr>
+      </w:pPr>
+      <w:r>
+        <w:rPr>
+          <w:rFonts w:ascii="Times New Roman" w:hAnsi="Times New Roman" w:cs="Times New Roman"/>
+          <w:sz w:val="24"/>
+          <w:szCs w:val="24"/>
+        </w:rPr>
+        <w:t xml:space="preserve">A fő </w:t>
+      </w:r>
+      <w:proofErr w:type="gramStart"/>
+      <w:r>
+        <w:rPr>
+          <w:rFonts w:ascii="Times New Roman" w:hAnsi="Times New Roman" w:cs="Times New Roman"/>
+          <w:sz w:val="24"/>
+          <w:szCs w:val="24"/>
+        </w:rPr>
+        <w:t>funkciók</w:t>
+      </w:r>
+      <w:proofErr w:type="gramEnd"/>
+      <w:r>
+        <w:rPr>
+          <w:rFonts w:ascii="Times New Roman" w:hAnsi="Times New Roman" w:cs="Times New Roman"/>
+          <w:sz w:val="24"/>
+          <w:szCs w:val="24"/>
+        </w:rPr>
+        <w:t xml:space="preserve"> közé tartozik a felhasználók regisztrációja és bejelentkezése. Az alkalmazás különböző szerepkörökhöz különböző jogosultságokat biztosít. A felhasználók különböző témájú tananyagok között böngészhetnek, </w:t>
+      </w:r>
+      <w:r>
+        <w:rPr>
+          <w:rFonts w:ascii="Times New Roman" w:hAnsi="Times New Roman" w:cs="Times New Roman"/>
+          <w:sz w:val="24"/>
+          <w:szCs w:val="24"/>
+        </w:rPr>
+        <w:t xml:space="preserve">pénzt tölthetnek fel a fiókjukba, </w:t>
+      </w:r>
+      <w:r>
+        <w:rPr>
+          <w:rFonts w:ascii="Times New Roman" w:hAnsi="Times New Roman" w:cs="Times New Roman"/>
+          <w:sz w:val="24"/>
+          <w:szCs w:val="24"/>
+        </w:rPr>
+        <w:t>megvásárolhatják</w:t>
+      </w:r>
+      <w:r>
+        <w:rPr>
+          <w:rFonts w:ascii="Times New Roman" w:hAnsi="Times New Roman" w:cs="Times New Roman"/>
+          <w:sz w:val="24"/>
+          <w:szCs w:val="24"/>
+        </w:rPr>
+        <w:t>, megtekinthetik</w:t>
+      </w:r>
+      <w:r>
+        <w:rPr>
+          <w:rFonts w:ascii="Times New Roman" w:hAnsi="Times New Roman" w:cs="Times New Roman"/>
+          <w:sz w:val="24"/>
+          <w:szCs w:val="24"/>
+        </w:rPr>
+        <w:t xml:space="preserve"> </w:t>
+      </w:r>
+      <w:r>
+        <w:rPr>
+          <w:rFonts w:ascii="Times New Roman" w:hAnsi="Times New Roman" w:cs="Times New Roman"/>
+          <w:sz w:val="24"/>
+          <w:szCs w:val="24"/>
+        </w:rPr>
+        <w:t xml:space="preserve">a tananyagokat, valamint </w:t>
+      </w:r>
+      <w:proofErr w:type="gramStart"/>
+      <w:r>
+        <w:rPr>
+          <w:rFonts w:ascii="Times New Roman" w:hAnsi="Times New Roman" w:cs="Times New Roman"/>
+          <w:sz w:val="24"/>
+          <w:szCs w:val="24"/>
+        </w:rPr>
+        <w:t>információt</w:t>
+      </w:r>
+      <w:proofErr w:type="gramEnd"/>
+      <w:r>
+        <w:rPr>
+          <w:rFonts w:ascii="Times New Roman" w:hAnsi="Times New Roman" w:cs="Times New Roman"/>
+          <w:sz w:val="24"/>
+          <w:szCs w:val="24"/>
+        </w:rPr>
+        <w:t xml:space="preserve"> láthatnak a saját fiókjukról és számon tarthatják, milyen már megvásárolt tananyagaik vannak.</w:t>
+      </w:r>
+      <w:r>
+        <w:rPr>
+          <w:rFonts w:ascii="Times New Roman" w:hAnsi="Times New Roman" w:cs="Times New Roman"/>
+          <w:sz w:val="24"/>
+          <w:szCs w:val="24"/>
+        </w:rPr>
+        <w:t xml:space="preserve"> Az oldal </w:t>
+      </w:r>
+      <w:r>
+        <w:rPr>
+          <w:rFonts w:ascii="Times New Roman" w:hAnsi="Times New Roman" w:cs="Times New Roman"/>
+          <w:sz w:val="24"/>
+          <w:szCs w:val="24"/>
+        </w:rPr>
+        <w:lastRenderedPageBreak/>
+        <w:t>kezelője (</w:t>
+      </w:r>
+      <w:proofErr w:type="spellStart"/>
+      <w:r>
+        <w:rPr>
+          <w:rFonts w:ascii="Times New Roman" w:hAnsi="Times New Roman" w:cs="Times New Roman"/>
+          <w:sz w:val="24"/>
+          <w:szCs w:val="24"/>
+        </w:rPr>
+        <w:t>admin</w:t>
+      </w:r>
+      <w:proofErr w:type="spellEnd"/>
+      <w:r>
+        <w:rPr>
+          <w:rFonts w:ascii="Times New Roman" w:hAnsi="Times New Roman" w:cs="Times New Roman"/>
+          <w:sz w:val="24"/>
+          <w:szCs w:val="24"/>
+        </w:rPr>
+        <w:t>) új tananyagokat tud hozzáadni a rendszerhez, és hozzáfér az összes már létező tananyaghoz.</w:t>
+      </w:r>
+    </w:p>
+    <w:p>
+      <w:pPr>
+        <w:jc w:val="both"/>
+        <w:rPr>
+          <w:rFonts w:ascii="Times New Roman" w:hAnsi="Times New Roman" w:cs="Times New Roman"/>
+          <w:sz w:val="24"/>
+          <w:szCs w:val="24"/>
+        </w:rPr>
+      </w:pPr>
     </w:p>
     <w:p>
       <w:pPr>
@@ -2783,6 +2987,752 @@
         </w:rPr>
       </w:pPr>
     </w:p>
+    <w:p>
+      <w:pPr>
+        <w:rPr>
+          <w:rFonts w:ascii="Times New Roman" w:hAnsi="Times New Roman" w:cs="Times New Roman"/>
+          <w:sz w:val="24"/>
+          <w:szCs w:val="24"/>
+        </w:rPr>
+      </w:pPr>
+    </w:p>
+    <w:p>
+      <w:pPr>
+        <w:rPr>
+          <w:rFonts w:ascii="Times New Roman" w:hAnsi="Times New Roman" w:cs="Times New Roman"/>
+          <w:sz w:val="24"/>
+          <w:szCs w:val="24"/>
+        </w:rPr>
+      </w:pPr>
+    </w:p>
+    <w:p>
+      <w:pPr>
+        <w:rPr>
+          <w:rFonts w:ascii="Times New Roman" w:hAnsi="Times New Roman" w:cs="Times New Roman"/>
+          <w:sz w:val="24"/>
+          <w:szCs w:val="24"/>
+        </w:rPr>
+      </w:pPr>
+    </w:p>
+    <w:p>
+      <w:pPr>
+        <w:rPr>
+          <w:rFonts w:ascii="Times New Roman" w:hAnsi="Times New Roman" w:cs="Times New Roman"/>
+          <w:sz w:val="24"/>
+          <w:szCs w:val="24"/>
+        </w:rPr>
+      </w:pPr>
+    </w:p>
+    <w:p>
+      <w:pPr>
+        <w:rPr>
+          <w:rFonts w:ascii="Times New Roman" w:hAnsi="Times New Roman" w:cs="Times New Roman"/>
+          <w:sz w:val="24"/>
+          <w:szCs w:val="24"/>
+        </w:rPr>
+      </w:pPr>
+    </w:p>
+    <w:p>
+      <w:pPr>
+        <w:rPr>
+          <w:rFonts w:ascii="Times New Roman" w:hAnsi="Times New Roman" w:cs="Times New Roman"/>
+          <w:sz w:val="24"/>
+          <w:szCs w:val="24"/>
+        </w:rPr>
+      </w:pPr>
+    </w:p>
+    <w:p>
+      <w:pPr>
+        <w:pStyle w:val="Cmsor1"/>
+        <w:numPr>
+          <w:ilvl w:val="0"/>
+          <w:numId w:val="3"/>
+        </w:numPr>
+      </w:pPr>
+      <w:bookmarkStart w:id="5" w:name="_Toc20759388"/>
+      <w:r>
+        <w:lastRenderedPageBreak/>
+        <w:t>Felhasznált technológiák</w:t>
+      </w:r>
+      <w:bookmarkEnd w:id="5"/>
+    </w:p>
+    <w:p>
+      <w:pPr>
+        <w:ind w:firstLine="360"/>
+        <w:jc w:val="both"/>
+        <w:rPr>
+          <w:rFonts w:ascii="Times New Roman" w:hAnsi="Times New Roman" w:cs="Times New Roman"/>
+          <w:sz w:val="24"/>
+          <w:szCs w:val="24"/>
+        </w:rPr>
+      </w:pPr>
+      <w:r>
+        <w:rPr>
+          <w:rFonts w:ascii="Times New Roman" w:hAnsi="Times New Roman" w:cs="Times New Roman"/>
+          <w:sz w:val="24"/>
+          <w:szCs w:val="24"/>
+        </w:rPr>
+        <w:t xml:space="preserve">Egy webalkalmazás fejlesztésénél el kell döntenünk, hogy az </w:t>
+      </w:r>
+      <w:proofErr w:type="spellStart"/>
+      <w:r>
+        <w:rPr>
+          <w:rFonts w:ascii="Times New Roman" w:hAnsi="Times New Roman" w:cs="Times New Roman"/>
+          <w:sz w:val="24"/>
+          <w:szCs w:val="24"/>
+        </w:rPr>
+        <w:t>single-page</w:t>
+      </w:r>
+      <w:proofErr w:type="spellEnd"/>
+      <w:r>
+        <w:rPr>
+          <w:rFonts w:ascii="Times New Roman" w:hAnsi="Times New Roman" w:cs="Times New Roman"/>
+          <w:sz w:val="24"/>
+          <w:szCs w:val="24"/>
+        </w:rPr>
+        <w:t xml:space="preserve"> webalkalmazás, vagy multi-</w:t>
+      </w:r>
+      <w:proofErr w:type="spellStart"/>
+      <w:r>
+        <w:rPr>
+          <w:rFonts w:ascii="Times New Roman" w:hAnsi="Times New Roman" w:cs="Times New Roman"/>
+          <w:sz w:val="24"/>
+          <w:szCs w:val="24"/>
+        </w:rPr>
+        <w:t>page</w:t>
+      </w:r>
+      <w:proofErr w:type="spellEnd"/>
+      <w:r>
+        <w:rPr>
+          <w:rFonts w:ascii="Times New Roman" w:hAnsi="Times New Roman" w:cs="Times New Roman"/>
+          <w:sz w:val="24"/>
+          <w:szCs w:val="24"/>
+        </w:rPr>
+        <w:t xml:space="preserve"> webalkalmazás lesz-e. A multi-</w:t>
+      </w:r>
+      <w:proofErr w:type="spellStart"/>
+      <w:r>
+        <w:rPr>
+          <w:rFonts w:ascii="Times New Roman" w:hAnsi="Times New Roman" w:cs="Times New Roman"/>
+          <w:sz w:val="24"/>
+          <w:szCs w:val="24"/>
+        </w:rPr>
+        <w:t>page</w:t>
+      </w:r>
+      <w:proofErr w:type="spellEnd"/>
+      <w:r>
+        <w:rPr>
+          <w:rFonts w:ascii="Times New Roman" w:hAnsi="Times New Roman" w:cs="Times New Roman"/>
+          <w:sz w:val="24"/>
+          <w:szCs w:val="24"/>
+        </w:rPr>
+        <w:t xml:space="preserve"> webalkalmazás nevéből is kikövetkeztethető, hogy több oldalból áll</w:t>
+      </w:r>
+      <w:r>
+        <w:rPr>
+          <w:rFonts w:ascii="Times New Roman" w:hAnsi="Times New Roman" w:cs="Times New Roman"/>
+          <w:sz w:val="24"/>
+          <w:szCs w:val="24"/>
+        </w:rPr>
+        <w:t xml:space="preserve">. Minden felhasználói </w:t>
+      </w:r>
+      <w:proofErr w:type="gramStart"/>
+      <w:r>
+        <w:rPr>
+          <w:rFonts w:ascii="Times New Roman" w:hAnsi="Times New Roman" w:cs="Times New Roman"/>
+          <w:sz w:val="24"/>
+          <w:szCs w:val="24"/>
+        </w:rPr>
+        <w:t>interakciónál</w:t>
+      </w:r>
+      <w:proofErr w:type="gramEnd"/>
+      <w:r>
+        <w:rPr>
+          <w:rFonts w:ascii="Times New Roman" w:hAnsi="Times New Roman" w:cs="Times New Roman"/>
+          <w:sz w:val="24"/>
+          <w:szCs w:val="24"/>
+        </w:rPr>
+        <w:t xml:space="preserve"> újra be kell tölteni az egész oldalt, akármilyen kicsi is legyen a változtatni kívánt elem.  Az ilyen technológiát például akkor használjuk, ha hatékony keresőmotor-optimalizálásra van szükségünk, mivel egy oldalhoz egy keresőszót rendelhetünk hozzá. </w:t>
+      </w:r>
+      <w:r>
+        <w:rPr>
+          <w:rFonts w:ascii="Times New Roman" w:hAnsi="Times New Roman" w:cs="Times New Roman"/>
+          <w:sz w:val="24"/>
+          <w:szCs w:val="24"/>
+        </w:rPr>
+        <w:t xml:space="preserve">   </w:t>
+      </w:r>
+    </w:p>
+    <w:p>
+      <w:pPr>
+        <w:ind w:firstLine="360"/>
+        <w:jc w:val="both"/>
+        <w:rPr>
+          <w:rFonts w:ascii="Times New Roman" w:hAnsi="Times New Roman" w:cs="Times New Roman"/>
+          <w:sz w:val="24"/>
+          <w:szCs w:val="24"/>
+        </w:rPr>
+      </w:pPr>
+      <w:r>
+        <w:rPr>
+          <w:rFonts w:ascii="Times New Roman" w:hAnsi="Times New Roman" w:cs="Times New Roman"/>
+          <w:sz w:val="24"/>
+          <w:szCs w:val="24"/>
+        </w:rPr>
+        <w:t xml:space="preserve">A </w:t>
+      </w:r>
+      <w:proofErr w:type="spellStart"/>
+      <w:r>
+        <w:rPr>
+          <w:rFonts w:ascii="Times New Roman" w:hAnsi="Times New Roman" w:cs="Times New Roman"/>
+          <w:sz w:val="24"/>
+          <w:szCs w:val="24"/>
+        </w:rPr>
+        <w:t>single-page</w:t>
+      </w:r>
+      <w:proofErr w:type="spellEnd"/>
+      <w:r>
+        <w:rPr>
+          <w:rFonts w:ascii="Times New Roman" w:hAnsi="Times New Roman" w:cs="Times New Roman"/>
+          <w:sz w:val="24"/>
+          <w:szCs w:val="24"/>
+        </w:rPr>
+        <w:t xml:space="preserve"> webalkalmazás napjaink elterjedtebb formája, gyorsasága miatt. A legtöbb forrás csak egyszer töltődik be egy alkalmazás futtatásakor, felhasználói </w:t>
+      </w:r>
+      <w:proofErr w:type="gramStart"/>
+      <w:r>
+        <w:rPr>
+          <w:rFonts w:ascii="Times New Roman" w:hAnsi="Times New Roman" w:cs="Times New Roman"/>
+          <w:sz w:val="24"/>
+          <w:szCs w:val="24"/>
+        </w:rPr>
+        <w:t>interakcióknál</w:t>
+      </w:r>
+      <w:proofErr w:type="gramEnd"/>
+      <w:r>
+        <w:rPr>
+          <w:rFonts w:ascii="Times New Roman" w:hAnsi="Times New Roman" w:cs="Times New Roman"/>
+          <w:sz w:val="24"/>
+          <w:szCs w:val="24"/>
+        </w:rPr>
+        <w:t xml:space="preserve"> pedig az oldal dinamikusan frissül, ami azt jelenti, hogy az oldalnak </w:t>
+      </w:r>
+      <w:r>
+        <w:rPr>
+          <w:rFonts w:ascii="Times New Roman" w:hAnsi="Times New Roman" w:cs="Times New Roman"/>
+          <w:sz w:val="24"/>
+          <w:szCs w:val="24"/>
+        </w:rPr>
+        <w:t xml:space="preserve">csak az éppen megváltozó elemeit kell betölteni. Nem kell messze mennünk, ha példát akarunk keresni </w:t>
+      </w:r>
+      <w:proofErr w:type="spellStart"/>
+      <w:r>
+        <w:rPr>
+          <w:rFonts w:ascii="Times New Roman" w:hAnsi="Times New Roman" w:cs="Times New Roman"/>
+          <w:sz w:val="24"/>
+          <w:szCs w:val="24"/>
+        </w:rPr>
+        <w:t>single-page</w:t>
+      </w:r>
+      <w:proofErr w:type="spellEnd"/>
+      <w:r>
+        <w:rPr>
+          <w:rFonts w:ascii="Times New Roman" w:hAnsi="Times New Roman" w:cs="Times New Roman"/>
+          <w:sz w:val="24"/>
+          <w:szCs w:val="24"/>
+        </w:rPr>
+        <w:t xml:space="preserve"> webalkalmazásokra, ide sorolhatjuk például a </w:t>
+      </w:r>
+      <w:proofErr w:type="spellStart"/>
+      <w:r>
+        <w:rPr>
+          <w:rFonts w:ascii="Times New Roman" w:hAnsi="Times New Roman" w:cs="Times New Roman"/>
+          <w:sz w:val="24"/>
+          <w:szCs w:val="24"/>
+        </w:rPr>
+        <w:t>Gmail</w:t>
+      </w:r>
+      <w:proofErr w:type="spellEnd"/>
+      <w:r>
+        <w:rPr>
+          <w:rFonts w:ascii="Times New Roman" w:hAnsi="Times New Roman" w:cs="Times New Roman"/>
+          <w:sz w:val="24"/>
+          <w:szCs w:val="24"/>
+        </w:rPr>
+        <w:t xml:space="preserve">-t a Google </w:t>
+      </w:r>
+      <w:proofErr w:type="spellStart"/>
+      <w:r>
+        <w:rPr>
+          <w:rFonts w:ascii="Times New Roman" w:hAnsi="Times New Roman" w:cs="Times New Roman"/>
+          <w:sz w:val="24"/>
+          <w:szCs w:val="24"/>
+        </w:rPr>
+        <w:t>Maps-ot</w:t>
+      </w:r>
+      <w:proofErr w:type="spellEnd"/>
+      <w:r>
+        <w:rPr>
+          <w:rFonts w:ascii="Times New Roman" w:hAnsi="Times New Roman" w:cs="Times New Roman"/>
+          <w:sz w:val="24"/>
+          <w:szCs w:val="24"/>
+        </w:rPr>
+        <w:t>, a Facebook-</w:t>
+      </w:r>
+      <w:proofErr w:type="spellStart"/>
+      <w:r>
+        <w:rPr>
+          <w:rFonts w:ascii="Times New Roman" w:hAnsi="Times New Roman" w:cs="Times New Roman"/>
+          <w:sz w:val="24"/>
+          <w:szCs w:val="24"/>
+        </w:rPr>
+        <w:t>ot</w:t>
+      </w:r>
+      <w:proofErr w:type="spellEnd"/>
+      <w:r>
+        <w:rPr>
+          <w:rFonts w:ascii="Times New Roman" w:hAnsi="Times New Roman" w:cs="Times New Roman"/>
+          <w:sz w:val="24"/>
+          <w:szCs w:val="24"/>
+        </w:rPr>
+        <w:t xml:space="preserve">, vagy akár a </w:t>
+      </w:r>
+      <w:proofErr w:type="spellStart"/>
+      <w:r>
+        <w:rPr>
+          <w:rFonts w:ascii="Times New Roman" w:hAnsi="Times New Roman" w:cs="Times New Roman"/>
+          <w:sz w:val="24"/>
+          <w:szCs w:val="24"/>
+        </w:rPr>
+        <w:t>GitHub-ot</w:t>
+      </w:r>
+      <w:proofErr w:type="spellEnd"/>
+      <w:r>
+        <w:rPr>
+          <w:rFonts w:ascii="Times New Roman" w:hAnsi="Times New Roman" w:cs="Times New Roman"/>
+          <w:sz w:val="24"/>
+          <w:szCs w:val="24"/>
+        </w:rPr>
+        <w:t xml:space="preserve"> is.</w:t>
+      </w:r>
+    </w:p>
+    <w:p>
+      <w:pPr>
+        <w:ind w:firstLine="360"/>
+        <w:jc w:val="both"/>
+        <w:rPr>
+          <w:rFonts w:ascii="Times New Roman" w:hAnsi="Times New Roman" w:cs="Times New Roman"/>
+          <w:sz w:val="24"/>
+          <w:szCs w:val="24"/>
+        </w:rPr>
+      </w:pPr>
+      <w:r>
+        <w:rPr>
+          <w:rFonts w:ascii="Times New Roman" w:hAnsi="Times New Roman" w:cs="Times New Roman"/>
+          <w:sz w:val="24"/>
+          <w:szCs w:val="24"/>
+        </w:rPr>
+        <w:t xml:space="preserve">Az én alkalmazásom egy </w:t>
+      </w:r>
+      <w:proofErr w:type="spellStart"/>
+      <w:r>
+        <w:rPr>
+          <w:rFonts w:ascii="Times New Roman" w:hAnsi="Times New Roman" w:cs="Times New Roman"/>
+          <w:sz w:val="24"/>
+          <w:szCs w:val="24"/>
+        </w:rPr>
+        <w:t>single-page</w:t>
+      </w:r>
+      <w:proofErr w:type="spellEnd"/>
+      <w:r>
+        <w:rPr>
+          <w:rFonts w:ascii="Times New Roman" w:hAnsi="Times New Roman" w:cs="Times New Roman"/>
+          <w:sz w:val="24"/>
+          <w:szCs w:val="24"/>
+        </w:rPr>
+        <w:t xml:space="preserve"> alkalmazás, melynek fejlesztése során nem csak a bevezetőben említett három technológiát használtam. Lássuk tehát, miket még!</w:t>
+      </w:r>
+    </w:p>
+    <w:p>
+      <w:pPr>
+        <w:jc w:val="both"/>
+        <w:rPr>
+          <w:rFonts w:ascii="Times New Roman" w:hAnsi="Times New Roman" w:cs="Times New Roman"/>
+          <w:sz w:val="24"/>
+          <w:szCs w:val="24"/>
+        </w:rPr>
+      </w:pPr>
+    </w:p>
+    <w:p>
+      <w:pPr>
+        <w:pStyle w:val="Cmsor1"/>
+        <w:numPr>
+          <w:ilvl w:val="1"/>
+          <w:numId w:val="3"/>
+        </w:numPr>
+      </w:pPr>
+      <w:bookmarkStart w:id="6" w:name="_Toc20759389"/>
+      <w:r>
+        <w:t>Java</w:t>
+      </w:r>
+      <w:bookmarkEnd w:id="6"/>
+    </w:p>
+    <w:p>
+      <w:pPr>
+        <w:ind w:left="360" w:firstLine="348"/>
+        <w:jc w:val="both"/>
+        <w:rPr>
+          <w:rFonts w:ascii="Times New Roman" w:hAnsi="Times New Roman" w:cs="Times New Roman"/>
+          <w:sz w:val="24"/>
+          <w:szCs w:val="24"/>
+        </w:rPr>
+      </w:pPr>
+      <w:r>
+        <w:rPr>
+          <w:rFonts w:ascii="Times New Roman" w:hAnsi="Times New Roman" w:cs="Times New Roman"/>
+          <w:sz w:val="24"/>
+          <w:szCs w:val="24"/>
+        </w:rPr>
+        <w:t xml:space="preserve">James </w:t>
+      </w:r>
+      <w:proofErr w:type="spellStart"/>
+      <w:r>
+        <w:rPr>
+          <w:rFonts w:ascii="Times New Roman" w:hAnsi="Times New Roman" w:cs="Times New Roman"/>
+          <w:sz w:val="24"/>
+          <w:szCs w:val="24"/>
+        </w:rPr>
+        <w:t>Gosling</w:t>
+      </w:r>
+      <w:proofErr w:type="spellEnd"/>
+      <w:r>
+        <w:rPr>
+          <w:rFonts w:ascii="Times New Roman" w:hAnsi="Times New Roman" w:cs="Times New Roman"/>
+          <w:sz w:val="24"/>
+          <w:szCs w:val="24"/>
+        </w:rPr>
+        <w:t xml:space="preserve">, aki feltalálta a Java nyelvet, nem számított arra, hogy azt ilyen széles körben fogják majd használni. 1996-ban az internet még csak egy újdonság volt, </w:t>
+      </w:r>
+      <w:proofErr w:type="spellStart"/>
+      <w:r>
+        <w:rPr>
+          <w:rFonts w:ascii="Times New Roman" w:hAnsi="Times New Roman" w:cs="Times New Roman"/>
+          <w:sz w:val="24"/>
+          <w:szCs w:val="24"/>
+        </w:rPr>
+        <w:t>Gosling</w:t>
+      </w:r>
+      <w:proofErr w:type="spellEnd"/>
+      <w:r>
+        <w:rPr>
+          <w:rFonts w:ascii="Times New Roman" w:hAnsi="Times New Roman" w:cs="Times New Roman"/>
+          <w:sz w:val="24"/>
+          <w:szCs w:val="24"/>
+        </w:rPr>
+        <w:t xml:space="preserve"> így </w:t>
+      </w:r>
+      <w:r>
+        <w:rPr>
+          <w:rFonts w:ascii="Times New Roman" w:hAnsi="Times New Roman" w:cs="Times New Roman"/>
+          <w:sz w:val="24"/>
+          <w:szCs w:val="24"/>
+        </w:rPr>
+        <w:t xml:space="preserve">a Javát kisebb eszközök kommunikálásának megvalósítására tervezte. </w:t>
+      </w:r>
+    </w:p>
+    <w:p>
+      <w:pPr>
+        <w:ind w:left="360"/>
+        <w:jc w:val="both"/>
+        <w:rPr>
+          <w:rFonts w:ascii="Times New Roman" w:hAnsi="Times New Roman" w:cs="Times New Roman"/>
+          <w:sz w:val="24"/>
+          <w:szCs w:val="24"/>
+        </w:rPr>
+      </w:pPr>
+      <w:r>
+        <w:rPr>
+          <w:rFonts w:ascii="Times New Roman" w:hAnsi="Times New Roman" w:cs="Times New Roman"/>
+          <w:sz w:val="24"/>
+          <w:szCs w:val="24"/>
+        </w:rPr>
+        <w:t xml:space="preserve">A Java API fejlődésében a Java 2 nagy mérföldkőnek számított. A Java 5. kiadásában kerültek bemutatásra a generikusok, ami hatalmas változást hozott a Java nyelv </w:t>
+      </w:r>
+      <w:proofErr w:type="gramStart"/>
+      <w:r>
+        <w:rPr>
+          <w:rFonts w:ascii="Times New Roman" w:hAnsi="Times New Roman" w:cs="Times New Roman"/>
+          <w:sz w:val="24"/>
+          <w:szCs w:val="24"/>
+        </w:rPr>
+        <w:t>szintaxisában</w:t>
+      </w:r>
+      <w:proofErr w:type="gramEnd"/>
+      <w:r>
+        <w:rPr>
+          <w:rFonts w:ascii="Times New Roman" w:hAnsi="Times New Roman" w:cs="Times New Roman"/>
+          <w:sz w:val="24"/>
+          <w:szCs w:val="24"/>
+        </w:rPr>
+        <w:t xml:space="preserve">. A Google 2009-ben kiadta </w:t>
+      </w:r>
+      <w:proofErr w:type="gramStart"/>
+      <w:r>
+        <w:rPr>
+          <w:rFonts w:ascii="Times New Roman" w:hAnsi="Times New Roman" w:cs="Times New Roman"/>
+          <w:sz w:val="24"/>
+          <w:szCs w:val="24"/>
+        </w:rPr>
+        <w:t>a</w:t>
+      </w:r>
+      <w:proofErr w:type="gramEnd"/>
+      <w:r>
+        <w:rPr>
+          <w:rFonts w:ascii="Times New Roman" w:hAnsi="Times New Roman" w:cs="Times New Roman"/>
+          <w:sz w:val="24"/>
+          <w:szCs w:val="24"/>
+        </w:rPr>
+        <w:t xml:space="preserve"> az </w:t>
+      </w:r>
+      <w:proofErr w:type="spellStart"/>
+      <w:r>
+        <w:rPr>
+          <w:rFonts w:ascii="Times New Roman" w:hAnsi="Times New Roman" w:cs="Times New Roman"/>
+          <w:sz w:val="24"/>
+          <w:szCs w:val="24"/>
+        </w:rPr>
+        <w:t>Android</w:t>
+      </w:r>
+      <w:proofErr w:type="spellEnd"/>
+      <w:r>
+        <w:rPr>
+          <w:rFonts w:ascii="Times New Roman" w:hAnsi="Times New Roman" w:cs="Times New Roman"/>
+          <w:sz w:val="24"/>
+          <w:szCs w:val="24"/>
+        </w:rPr>
+        <w:t xml:space="preserve"> ’Software </w:t>
+      </w:r>
+      <w:proofErr w:type="spellStart"/>
+      <w:r>
+        <w:rPr>
+          <w:rFonts w:ascii="Times New Roman" w:hAnsi="Times New Roman" w:cs="Times New Roman"/>
+          <w:sz w:val="24"/>
+          <w:szCs w:val="24"/>
+        </w:rPr>
+        <w:t>Developement</w:t>
+      </w:r>
+      <w:proofErr w:type="spellEnd"/>
+      <w:r>
+        <w:rPr>
+          <w:rFonts w:ascii="Times New Roman" w:hAnsi="Times New Roman" w:cs="Times New Roman"/>
+          <w:sz w:val="24"/>
+          <w:szCs w:val="24"/>
+        </w:rPr>
+        <w:t xml:space="preserve"> Kit’-et </w:t>
+      </w:r>
+      <w:r>
+        <w:rPr>
+          <w:rFonts w:ascii="Times New Roman" w:hAnsi="Times New Roman" w:cs="Times New Roman"/>
+          <w:sz w:val="24"/>
+          <w:szCs w:val="24"/>
+        </w:rPr>
+        <w:lastRenderedPageBreak/>
+        <w:t xml:space="preserve">(SDK), ami szintéj Java nyelven íródott. Ez szintén mérföldkő volt a nyelv történetében. Napjainkra, a Java a legnépszerűbb </w:t>
+      </w:r>
+      <w:proofErr w:type="gramStart"/>
+      <w:r>
+        <w:rPr>
+          <w:rFonts w:ascii="Times New Roman" w:hAnsi="Times New Roman" w:cs="Times New Roman"/>
+          <w:sz w:val="24"/>
+          <w:szCs w:val="24"/>
+        </w:rPr>
+        <w:t>objektum</w:t>
+      </w:r>
+      <w:proofErr w:type="gramEnd"/>
+      <w:r>
+        <w:rPr>
+          <w:rFonts w:ascii="Times New Roman" w:hAnsi="Times New Roman" w:cs="Times New Roman"/>
+          <w:sz w:val="24"/>
+          <w:szCs w:val="24"/>
+        </w:rPr>
+        <w:t xml:space="preserve"> orientált programnyelvvé fejlődött, legutóbbi kiadása, a Java 8 2014-ben jelent meg. </w:t>
+      </w:r>
+    </w:p>
+    <w:p>
+      <w:pPr>
+        <w:ind w:left="360" w:firstLine="348"/>
+        <w:jc w:val="both"/>
+        <w:rPr>
+          <w:rFonts w:ascii="Times New Roman" w:hAnsi="Times New Roman" w:cs="Times New Roman"/>
+          <w:sz w:val="24"/>
+          <w:szCs w:val="24"/>
+        </w:rPr>
+      </w:pPr>
+      <w:r>
+        <w:rPr>
+          <w:rFonts w:ascii="Times New Roman" w:hAnsi="Times New Roman" w:cs="Times New Roman"/>
+          <w:sz w:val="24"/>
+          <w:szCs w:val="24"/>
+        </w:rPr>
+        <w:t>Alkalmazásom backend rétege is Java nyelven íródott. Egyik oka, hogy választáson a Java-</w:t>
+      </w:r>
+      <w:proofErr w:type="spellStart"/>
+      <w:r>
+        <w:rPr>
+          <w:rFonts w:ascii="Times New Roman" w:hAnsi="Times New Roman" w:cs="Times New Roman"/>
+          <w:sz w:val="24"/>
+          <w:szCs w:val="24"/>
+        </w:rPr>
+        <w:t>ra</w:t>
+      </w:r>
+      <w:proofErr w:type="spellEnd"/>
+      <w:r>
+        <w:rPr>
+          <w:rFonts w:ascii="Times New Roman" w:hAnsi="Times New Roman" w:cs="Times New Roman"/>
+          <w:sz w:val="24"/>
+          <w:szCs w:val="24"/>
+        </w:rPr>
+        <w:t xml:space="preserve"> esett, egy angol kifejezéssel fejezhető ki: „</w:t>
+      </w:r>
+      <w:proofErr w:type="spellStart"/>
+      <w:r>
+        <w:rPr>
+          <w:rFonts w:ascii="Times New Roman" w:hAnsi="Times New Roman" w:cs="Times New Roman"/>
+          <w:sz w:val="24"/>
+          <w:szCs w:val="24"/>
+        </w:rPr>
+        <w:t>Write</w:t>
+      </w:r>
+      <w:proofErr w:type="spellEnd"/>
+      <w:r>
+        <w:rPr>
+          <w:rFonts w:ascii="Times New Roman" w:hAnsi="Times New Roman" w:cs="Times New Roman"/>
+          <w:sz w:val="24"/>
+          <w:szCs w:val="24"/>
+        </w:rPr>
+        <w:t xml:space="preserve"> </w:t>
+      </w:r>
+      <w:proofErr w:type="spellStart"/>
+      <w:r>
+        <w:rPr>
+          <w:rFonts w:ascii="Times New Roman" w:hAnsi="Times New Roman" w:cs="Times New Roman"/>
+          <w:sz w:val="24"/>
+          <w:szCs w:val="24"/>
+        </w:rPr>
+        <w:t>once</w:t>
+      </w:r>
+      <w:proofErr w:type="spellEnd"/>
+      <w:r>
+        <w:rPr>
+          <w:rFonts w:ascii="Times New Roman" w:hAnsi="Times New Roman" w:cs="Times New Roman"/>
+          <w:sz w:val="24"/>
+          <w:szCs w:val="24"/>
+        </w:rPr>
+        <w:t xml:space="preserve">, </w:t>
+      </w:r>
+      <w:proofErr w:type="spellStart"/>
+      <w:r>
+        <w:rPr>
+          <w:rFonts w:ascii="Times New Roman" w:hAnsi="Times New Roman" w:cs="Times New Roman"/>
+          <w:sz w:val="24"/>
+          <w:szCs w:val="24"/>
+        </w:rPr>
+        <w:t>run</w:t>
+      </w:r>
+      <w:proofErr w:type="spellEnd"/>
+      <w:r>
+        <w:rPr>
+          <w:rFonts w:ascii="Times New Roman" w:hAnsi="Times New Roman" w:cs="Times New Roman"/>
+          <w:sz w:val="24"/>
+          <w:szCs w:val="24"/>
+        </w:rPr>
+        <w:t xml:space="preserve"> </w:t>
+      </w:r>
+      <w:proofErr w:type="spellStart"/>
+      <w:r>
+        <w:rPr>
+          <w:rFonts w:ascii="Times New Roman" w:hAnsi="Times New Roman" w:cs="Times New Roman"/>
+          <w:sz w:val="24"/>
+          <w:szCs w:val="24"/>
+        </w:rPr>
+        <w:t>everywhere</w:t>
+      </w:r>
+      <w:proofErr w:type="spellEnd"/>
+      <w:r>
+        <w:rPr>
+          <w:rFonts w:ascii="Times New Roman" w:hAnsi="Times New Roman" w:cs="Times New Roman"/>
+          <w:sz w:val="24"/>
+          <w:szCs w:val="24"/>
+        </w:rPr>
+        <w:t>”, ami annyit tesz</w:t>
+      </w:r>
+      <w:r>
+        <w:rPr>
+          <w:rFonts w:ascii="Times New Roman" w:hAnsi="Times New Roman" w:cs="Times New Roman"/>
+          <w:sz w:val="24"/>
+          <w:szCs w:val="24"/>
+        </w:rPr>
+        <w:t xml:space="preserve">, hogy bármilyen eszközön, amelyen telepítve van a JVM (Java </w:t>
+      </w:r>
+      <w:proofErr w:type="spellStart"/>
+      <w:r>
+        <w:rPr>
+          <w:rFonts w:ascii="Times New Roman" w:hAnsi="Times New Roman" w:cs="Times New Roman"/>
+          <w:sz w:val="24"/>
+          <w:szCs w:val="24"/>
+        </w:rPr>
+        <w:t>Virtual</w:t>
+      </w:r>
+      <w:proofErr w:type="spellEnd"/>
+      <w:r>
+        <w:rPr>
+          <w:rFonts w:ascii="Times New Roman" w:hAnsi="Times New Roman" w:cs="Times New Roman"/>
+          <w:sz w:val="24"/>
+          <w:szCs w:val="24"/>
+        </w:rPr>
+        <w:t xml:space="preserve"> </w:t>
+      </w:r>
+      <w:proofErr w:type="spellStart"/>
+      <w:r>
+        <w:rPr>
+          <w:rFonts w:ascii="Times New Roman" w:hAnsi="Times New Roman" w:cs="Times New Roman"/>
+          <w:sz w:val="24"/>
+          <w:szCs w:val="24"/>
+        </w:rPr>
+        <w:t>Machine</w:t>
+      </w:r>
+      <w:proofErr w:type="spellEnd"/>
+      <w:r>
+        <w:rPr>
+          <w:rFonts w:ascii="Times New Roman" w:hAnsi="Times New Roman" w:cs="Times New Roman"/>
+          <w:sz w:val="24"/>
+          <w:szCs w:val="24"/>
+        </w:rPr>
+        <w:t xml:space="preserve">), futtatható egy lefordított Java program. </w:t>
+      </w:r>
+    </w:p>
+    <w:p>
+      <w:pPr>
+        <w:jc w:val="both"/>
+        <w:rPr>
+          <w:rFonts w:ascii="Times New Roman" w:hAnsi="Times New Roman" w:cs="Times New Roman"/>
+          <w:sz w:val="24"/>
+          <w:szCs w:val="24"/>
+        </w:rPr>
+      </w:pPr>
+    </w:p>
+    <w:p>
+      <w:pPr>
+        <w:ind w:left="360" w:firstLine="348"/>
+        <w:jc w:val="both"/>
+        <w:rPr>
+          <w:rFonts w:ascii="Times New Roman" w:hAnsi="Times New Roman" w:cs="Times New Roman"/>
+          <w:sz w:val="24"/>
+          <w:szCs w:val="24"/>
+        </w:rPr>
+      </w:pPr>
+    </w:p>
+    <w:p/>
     <w:sectPr>
       <w:footerReference w:type="default" r:id="rId11"/>
       <w:pgSz w:w="11906" w:h="16838"/>
@@ -2839,12 +3789,13 @@
 <w:ftr xmlns:wpc="http://schemas.microsoft.com/office/word/2010/wordprocessingCanvas" xmlns:cx="http://schemas.microsoft.com/office/drawing/2014/chartex" xmlns:mc="http://schemas.openxmlformats.org/markup-compatibility/2006" xmlns:o="urn:schemas-microsoft-com:office:office" xmlns:r="http://schemas.openxmlformats.org/officeDocument/2006/relationships" xmlns:m="http://schemas.openxmlformats.org/officeDocument/2006/math" xmlns:v="urn:schemas-microsoft-com:vml" xmlns:wp14="http://schemas.microsoft.com/office/word/2010/wordprocessingDrawing" xmlns:wp="http://schemas.openxmlformats.org/drawingml/2006/wordprocessingDrawing" xmlns:w10="urn:schemas-microsoft-com:office:word" xmlns:w="http://schemas.openxmlformats.org/wordprocessingml/2006/main" xmlns:w14="http://schemas.microsoft.com/office/word/2010/wordml" xmlns:w15="http://schemas.microsoft.com/office/word/2012/wordml" xmlns:w16se="http://schemas.microsoft.com/office/word/2015/wordml/symex" xmlns:wpg="http://schemas.microsoft.com/office/word/2010/wordprocessingGroup" xmlns:wpi="http://schemas.microsoft.com/office/word/2010/wordprocessingInk" xmlns:wne="http://schemas.microsoft.com/office/word/2006/wordml" xmlns:wps="http://schemas.microsoft.com/office/word/2010/wordprocessingShape" mc:Ignorable="w14 w15 w16se wp14">
   <w:sdt>
     <w:sdtPr>
-      <w:id w:val="65154226"/>
+      <w:id w:val="989602118"/>
       <w:docPartObj>
         <w:docPartGallery w:val="Page Numbers (Bottom of Page)"/>
         <w:docPartUnique/>
       </w:docPartObj>
     </w:sdtPr>
+    <w:sdtEndPr/>
     <w:sdtContent>
       <w:p>
         <w:pPr>
@@ -2864,7 +3815,7 @@
           <w:rPr>
             <w:noProof/>
           </w:rPr>
-          <w:t>1</w:t>
+          <w:t>0</w:t>
         </w:r>
         <w:r>
           <w:fldChar w:fldCharType="end"/>
@@ -2924,6 +3875,216 @@
 <file path=word/numbering.xml><?xml version="1.0" encoding="utf-8"?>
 <w:numbering xmlns:wpc="http://schemas.microsoft.com/office/word/2010/wordprocessingCanvas" xmlns:cx="http://schemas.microsoft.com/office/drawing/2014/chartex" xmlns:mc="http://schemas.openxmlformats.org/markup-compatibility/2006" xmlns:o="urn:schemas-microsoft-com:office:office" xmlns:r="http://schemas.openxmlformats.org/officeDocument/2006/relationships" xmlns:m="http://schemas.openxmlformats.org/officeDocument/2006/math" xmlns:v="urn:schemas-microsoft-com:vml" xmlns:wp14="http://schemas.microsoft.com/office/word/2010/wordprocessingDrawing" xmlns:wp="http://schemas.openxmlformats.org/drawingml/2006/wordprocessingDrawing" xmlns:w10="urn:schemas-microsoft-com:office:word" xmlns:w="http://schemas.openxmlformats.org/wordprocessingml/2006/main" xmlns:w14="http://schemas.microsoft.com/office/word/2010/wordml" xmlns:w15="http://schemas.microsoft.com/office/word/2012/wordml" xmlns:w16se="http://schemas.microsoft.com/office/word/2015/wordml/symex" xmlns:wpg="http://schemas.microsoft.com/office/word/2010/wordprocessingGroup" xmlns:wpi="http://schemas.microsoft.com/office/word/2010/wordprocessingInk" xmlns:wne="http://schemas.microsoft.com/office/word/2006/wordml" xmlns:wps="http://schemas.microsoft.com/office/word/2010/wordprocessingShape" mc:Ignorable="w14 w15 w16se wp14">
   <w:abstractNum w:abstractNumId="0" w15:restartNumberingAfterBreak="0">
+    <w:nsid w:val="0C9D162B"/>
+    <w:multiLevelType w:val="multilevel"/>
+    <w:tmpl w:val="00FC3D04"/>
+    <w:lvl w:ilvl="0">
+      <w:start w:val="1"/>
+      <w:numFmt w:val="decimal"/>
+      <w:lvlText w:val="%1."/>
+      <w:lvlJc w:val="left"/>
+      <w:pPr>
+        <w:ind w:left="720" w:hanging="360"/>
+      </w:pPr>
+      <w:rPr>
+        <w:rFonts w:hint="default"/>
+      </w:rPr>
+    </w:lvl>
+    <w:lvl w:ilvl="1">
+      <w:start w:val="1"/>
+      <w:numFmt w:val="decimal"/>
+      <w:isLgl/>
+      <w:lvlText w:val="%1.%2"/>
+      <w:lvlJc w:val="left"/>
+      <w:pPr>
+        <w:ind w:left="840" w:hanging="480"/>
+      </w:pPr>
+      <w:rPr>
+        <w:rFonts w:hint="default"/>
+      </w:rPr>
+    </w:lvl>
+    <w:lvl w:ilvl="2">
+      <w:start w:val="1"/>
+      <w:numFmt w:val="decimal"/>
+      <w:isLgl/>
+      <w:lvlText w:val="%1.%2.%3"/>
+      <w:lvlJc w:val="left"/>
+      <w:pPr>
+        <w:ind w:left="1080" w:hanging="720"/>
+      </w:pPr>
+      <w:rPr>
+        <w:rFonts w:hint="default"/>
+      </w:rPr>
+    </w:lvl>
+    <w:lvl w:ilvl="3">
+      <w:start w:val="1"/>
+      <w:numFmt w:val="decimal"/>
+      <w:isLgl/>
+      <w:lvlText w:val="%1.%2.%3.%4"/>
+      <w:lvlJc w:val="left"/>
+      <w:pPr>
+        <w:ind w:left="1080" w:hanging="720"/>
+      </w:pPr>
+      <w:rPr>
+        <w:rFonts w:hint="default"/>
+      </w:rPr>
+    </w:lvl>
+    <w:lvl w:ilvl="4">
+      <w:start w:val="1"/>
+      <w:numFmt w:val="decimal"/>
+      <w:isLgl/>
+      <w:lvlText w:val="%1.%2.%3.%4.%5"/>
+      <w:lvlJc w:val="left"/>
+      <w:pPr>
+        <w:ind w:left="1440" w:hanging="1080"/>
+      </w:pPr>
+      <w:rPr>
+        <w:rFonts w:hint="default"/>
+      </w:rPr>
+    </w:lvl>
+    <w:lvl w:ilvl="5">
+      <w:start w:val="1"/>
+      <w:numFmt w:val="decimal"/>
+      <w:isLgl/>
+      <w:lvlText w:val="%1.%2.%3.%4.%5.%6"/>
+      <w:lvlJc w:val="left"/>
+      <w:pPr>
+        <w:ind w:left="1440" w:hanging="1080"/>
+      </w:pPr>
+      <w:rPr>
+        <w:rFonts w:hint="default"/>
+      </w:rPr>
+    </w:lvl>
+    <w:lvl w:ilvl="6">
+      <w:start w:val="1"/>
+      <w:numFmt w:val="decimal"/>
+      <w:isLgl/>
+      <w:lvlText w:val="%1.%2.%3.%4.%5.%6.%7"/>
+      <w:lvlJc w:val="left"/>
+      <w:pPr>
+        <w:ind w:left="1800" w:hanging="1440"/>
+      </w:pPr>
+      <w:rPr>
+        <w:rFonts w:hint="default"/>
+      </w:rPr>
+    </w:lvl>
+    <w:lvl w:ilvl="7">
+      <w:start w:val="1"/>
+      <w:numFmt w:val="decimal"/>
+      <w:isLgl/>
+      <w:lvlText w:val="%1.%2.%3.%4.%5.%6.%7.%8"/>
+      <w:lvlJc w:val="left"/>
+      <w:pPr>
+        <w:ind w:left="1800" w:hanging="1440"/>
+      </w:pPr>
+      <w:rPr>
+        <w:rFonts w:hint="default"/>
+      </w:rPr>
+    </w:lvl>
+    <w:lvl w:ilvl="8">
+      <w:start w:val="1"/>
+      <w:numFmt w:val="decimal"/>
+      <w:isLgl/>
+      <w:lvlText w:val="%1.%2.%3.%4.%5.%6.%7.%8.%9"/>
+      <w:lvlJc w:val="left"/>
+      <w:pPr>
+        <w:ind w:left="1800" w:hanging="1440"/>
+      </w:pPr>
+      <w:rPr>
+        <w:rFonts w:hint="default"/>
+      </w:rPr>
+    </w:lvl>
+  </w:abstractNum>
+  <w:abstractNum w:abstractNumId="1" w15:restartNumberingAfterBreak="0">
+    <w:nsid w:val="2180688D"/>
+    <w:multiLevelType w:val="hybridMultilevel"/>
+    <w:tmpl w:val="AB38FD3E"/>
+    <w:lvl w:ilvl="0" w:tplc="040E000F">
+      <w:start w:val="1"/>
+      <w:numFmt w:val="decimal"/>
+      <w:lvlText w:val="%1."/>
+      <w:lvlJc w:val="left"/>
+      <w:pPr>
+        <w:ind w:left="720" w:hanging="360"/>
+      </w:pPr>
+      <w:rPr>
+        <w:rFonts w:hint="default"/>
+      </w:rPr>
+    </w:lvl>
+    <w:lvl w:ilvl="1" w:tplc="040E0019" w:tentative="1">
+      <w:start w:val="1"/>
+      <w:numFmt w:val="lowerLetter"/>
+      <w:lvlText w:val="%2."/>
+      <w:lvlJc w:val="left"/>
+      <w:pPr>
+        <w:ind w:left="1440" w:hanging="360"/>
+      </w:pPr>
+    </w:lvl>
+    <w:lvl w:ilvl="2" w:tplc="040E001B" w:tentative="1">
+      <w:start w:val="1"/>
+      <w:numFmt w:val="lowerRoman"/>
+      <w:lvlText w:val="%3."/>
+      <w:lvlJc w:val="right"/>
+      <w:pPr>
+        <w:ind w:left="2160" w:hanging="180"/>
+      </w:pPr>
+    </w:lvl>
+    <w:lvl w:ilvl="3" w:tplc="040E000F" w:tentative="1">
+      <w:start w:val="1"/>
+      <w:numFmt w:val="decimal"/>
+      <w:lvlText w:val="%4."/>
+      <w:lvlJc w:val="left"/>
+      <w:pPr>
+        <w:ind w:left="2880" w:hanging="360"/>
+      </w:pPr>
+    </w:lvl>
+    <w:lvl w:ilvl="4" w:tplc="040E0019" w:tentative="1">
+      <w:start w:val="1"/>
+      <w:numFmt w:val="lowerLetter"/>
+      <w:lvlText w:val="%5."/>
+      <w:lvlJc w:val="left"/>
+      <w:pPr>
+        <w:ind w:left="3600" w:hanging="360"/>
+      </w:pPr>
+    </w:lvl>
+    <w:lvl w:ilvl="5" w:tplc="040E001B" w:tentative="1">
+      <w:start w:val="1"/>
+      <w:numFmt w:val="lowerRoman"/>
+      <w:lvlText w:val="%6."/>
+      <w:lvlJc w:val="right"/>
+      <w:pPr>
+        <w:ind w:left="4320" w:hanging="180"/>
+      </w:pPr>
+    </w:lvl>
+    <w:lvl w:ilvl="6" w:tplc="040E000F" w:tentative="1">
+      <w:start w:val="1"/>
+      <w:numFmt w:val="decimal"/>
+      <w:lvlText w:val="%7."/>
+      <w:lvlJc w:val="left"/>
+      <w:pPr>
+        <w:ind w:left="5040" w:hanging="360"/>
+      </w:pPr>
+    </w:lvl>
+    <w:lvl w:ilvl="7" w:tplc="040E0019" w:tentative="1">
+      <w:start w:val="1"/>
+      <w:numFmt w:val="lowerLetter"/>
+      <w:lvlText w:val="%8."/>
+      <w:lvlJc w:val="left"/>
+      <w:pPr>
+        <w:ind w:left="5760" w:hanging="360"/>
+      </w:pPr>
+    </w:lvl>
+    <w:lvl w:ilvl="8" w:tplc="040E001B" w:tentative="1">
+      <w:start w:val="1"/>
+      <w:numFmt w:val="lowerRoman"/>
+      <w:lvlText w:val="%9."/>
+      <w:lvlJc w:val="right"/>
+      <w:pPr>
+        <w:ind w:left="6480" w:hanging="180"/>
+      </w:pPr>
+    </w:lvl>
+  </w:abstractNum>
+  <w:abstractNum w:abstractNumId="2" w15:restartNumberingAfterBreak="0">
     <w:nsid w:val="2E287FB5"/>
     <w:multiLevelType w:val="hybridMultilevel"/>
     <w:tmpl w:val="0FC8D7FE"/>
@@ -3065,6 +4226,12 @@
     </w:lvl>
   </w:abstractNum>
   <w:num w:numId="1">
+    <w:abstractNumId w:val="2"/>
+  </w:num>
+  <w:num w:numId="2">
+    <w:abstractNumId w:val="1"/>
+  </w:num>
+  <w:num w:numId="3">
     <w:abstractNumId w:val="0"/>
   </w:num>
 </w:numbering>
@@ -3083,7 +4250,7 @@
     </w:rPrDefault>
     <w:pPrDefault>
       <w:pPr>
-        <w:spacing w:after="120" w:line="360" w:lineRule="auto"/>
+        <w:spacing w:after="160" w:line="480" w:lineRule="auto"/>
       </w:pPr>
     </w:pPrDefault>
   </w:docDefaults>
@@ -3653,6 +4820,17 @@
     <w:uiPriority w:val="99"/>
     <w:rsid w:val="006C489C"/>
   </w:style>
+  <w:style w:type="paragraph" w:styleId="Listaszerbekezds">
+    <w:name w:val="List Paragraph"/>
+    <w:basedOn w:val="Norml"/>
+    <w:uiPriority w:val="34"/>
+    <w:qFormat/>
+    <w:rsid w:val="003325B1"/>
+    <w:pPr>
+      <w:ind w:left="720"/>
+      <w:contextualSpacing/>
+    </w:pPr>
+  </w:style>
 </w:styles>
 </file>
 
@@ -3922,7 +5100,7 @@
 </file>
 
 <file path=customXml/itemProps1.xml><?xml version="1.0" encoding="utf-8"?>
-<ds:datastoreItem xmlns:ds="http://schemas.openxmlformats.org/officeDocument/2006/customXml" ds:itemID="{4D89F371-46B8-4A98-9D3F-477E0ED43AB1}">
+<ds:datastoreItem xmlns:ds="http://schemas.openxmlformats.org/officeDocument/2006/customXml" ds:itemID="{4B573176-C3A6-4EB2-930B-1FF437FEC566}">
   <ds:schemaRefs>
     <ds:schemaRef ds:uri="http://schemas.openxmlformats.org/officeDocument/2006/bibliography"/>
   </ds:schemaRefs>

</xml_diff>

<commit_message>
fejlasznált technológiák: Apache Tomcat Webserver
</commit_message>
<xml_diff>
--- a/szakdolgozat_terv.docx
+++ b/szakdolgozat_terv.docx
@@ -304,7 +304,6 @@
           <w:szCs w:val="44"/>
         </w:rPr>
       </w:pPr>
-      <w:bookmarkStart w:id="0" w:name="_Toc20759384"/>
       <w:r>
         <w:rPr>
           <w:rFonts w:ascii="Times New Roman" w:hAnsi="Times New Roman" w:cs="Times New Roman"/>
@@ -315,7 +314,6 @@
         <w:lastRenderedPageBreak/>
         <w:t>Eredetiség Nyilatkozat</w:t>
       </w:r>
-      <w:bookmarkEnd w:id="0"/>
     </w:p>
     <w:p>
       <w:pPr>
@@ -823,8 +821,6 @@
         </w:rPr>
         <w:t>…….……………………………….…</w:t>
       </w:r>
-      <w:bookmarkStart w:id="1" w:name="_GoBack"/>
-      <w:bookmarkEnd w:id="1"/>
     </w:p>
     <w:p>
       <w:pPr>
@@ -853,12 +849,12 @@
       <w:pPr>
         <w:pStyle w:val="Cmsor1"/>
       </w:pPr>
-      <w:bookmarkStart w:id="2" w:name="_Toc20759385"/>
+      <w:bookmarkStart w:id="0" w:name="_Toc20918373"/>
       <w:r>
         <w:lastRenderedPageBreak/>
         <w:t>Tartalomjegyzék</w:t>
       </w:r>
-      <w:bookmarkEnd w:id="2"/>
+      <w:bookmarkEnd w:id="0"/>
     </w:p>
     <w:sdt>
       <w:sdtPr>
@@ -912,15 +908,13 @@
           <w:r>
             <w:fldChar w:fldCharType="separate"/>
           </w:r>
-          <w:hyperlink w:anchor="_Toc20759384" w:history="1">
+          <w:hyperlink w:anchor="_Toc20918373" w:history="1">
             <w:r>
               <w:rPr>
                 <w:rStyle w:val="Hiperhivatkozs"/>
-                <w:rFonts w:ascii="Times New Roman" w:hAnsi="Times New Roman" w:cs="Times New Roman"/>
-                <w:b/>
                 <w:noProof/>
               </w:rPr>
-              <w:t>Eredetiség Nyilatkozat</w:t>
+              <w:t>Tartalomjegyzék</w:t>
             </w:r>
             <w:r>
               <w:rPr>
@@ -941,7 +935,7 @@
                 <w:noProof/>
                 <w:webHidden/>
               </w:rPr>
-              <w:instrText xml:space="preserve"> PAGEREF _Toc20759384 \h </w:instrText>
+              <w:instrText xml:space="preserve"> PAGEREF _Toc20918373 \h </w:instrText>
             </w:r>
             <w:r>
               <w:rPr>
@@ -984,77 +978,7 @@
               <w:lang w:eastAsia="hu-HU"/>
             </w:rPr>
           </w:pPr>
-          <w:hyperlink w:anchor="_Toc20759385" w:history="1">
-            <w:r>
-              <w:rPr>
-                <w:rStyle w:val="Hiperhivatkozs"/>
-                <w:noProof/>
-              </w:rPr>
-              <w:t>Tartalomjegyzék</w:t>
-            </w:r>
-            <w:r>
-              <w:rPr>
-                <w:noProof/>
-                <w:webHidden/>
-              </w:rPr>
-              <w:tab/>
-            </w:r>
-            <w:r>
-              <w:rPr>
-                <w:noProof/>
-                <w:webHidden/>
-              </w:rPr>
-              <w:fldChar w:fldCharType="begin"/>
-            </w:r>
-            <w:r>
-              <w:rPr>
-                <w:noProof/>
-                <w:webHidden/>
-              </w:rPr>
-              <w:instrText xml:space="preserve"> PAGEREF _Toc20759385 \h </w:instrText>
-            </w:r>
-            <w:r>
-              <w:rPr>
-                <w:noProof/>
-                <w:webHidden/>
-              </w:rPr>
-            </w:r>
-            <w:r>
-              <w:rPr>
-                <w:noProof/>
-                <w:webHidden/>
-              </w:rPr>
-              <w:fldChar w:fldCharType="separate"/>
-            </w:r>
-            <w:r>
-              <w:rPr>
-                <w:noProof/>
-                <w:webHidden/>
-              </w:rPr>
-              <w:t>1</w:t>
-            </w:r>
-            <w:r>
-              <w:rPr>
-                <w:noProof/>
-                <w:webHidden/>
-              </w:rPr>
-              <w:fldChar w:fldCharType="end"/>
-            </w:r>
-          </w:hyperlink>
-        </w:p>
-        <w:p>
-          <w:pPr>
-            <w:pStyle w:val="TJ1"/>
-            <w:tabs>
-              <w:tab w:val="right" w:leader="dot" w:pos="8777"/>
-            </w:tabs>
-            <w:rPr>
-              <w:rFonts w:eastAsiaTheme="minorEastAsia"/>
-              <w:noProof/>
-              <w:lang w:eastAsia="hu-HU"/>
-            </w:rPr>
-          </w:pPr>
-          <w:hyperlink w:anchor="_Toc20759386" w:history="1">
+          <w:hyperlink w:anchor="_Toc20918374" w:history="1">
             <w:r>
               <w:rPr>
                 <w:rStyle w:val="Hiperhivatkozs"/>
@@ -1081,7 +1005,7 @@
                 <w:noProof/>
                 <w:webHidden/>
               </w:rPr>
-              <w:instrText xml:space="preserve"> PAGEREF _Toc20759386 \h </w:instrText>
+              <w:instrText xml:space="preserve"> PAGEREF _Toc20918374 \h </w:instrText>
             </w:r>
             <w:r>
               <w:rPr>
@@ -1125,7 +1049,7 @@
               <w:lang w:eastAsia="hu-HU"/>
             </w:rPr>
           </w:pPr>
-          <w:hyperlink w:anchor="_Toc20759387" w:history="1">
+          <w:hyperlink w:anchor="_Toc20918375" w:history="1">
             <w:r>
               <w:rPr>
                 <w:rStyle w:val="Hiperhivatkozs"/>
@@ -1167,7 +1091,7 @@
                 <w:noProof/>
                 <w:webHidden/>
               </w:rPr>
-              <w:instrText xml:space="preserve"> PAGEREF _Toc20759387 \h </w:instrText>
+              <w:instrText xml:space="preserve"> PAGEREF _Toc20918375 \h </w:instrText>
             </w:r>
             <w:r>
               <w:rPr>
@@ -1211,7 +1135,7 @@
               <w:lang w:eastAsia="hu-HU"/>
             </w:rPr>
           </w:pPr>
-          <w:hyperlink w:anchor="_Toc20759388" w:history="1">
+          <w:hyperlink w:anchor="_Toc20918376" w:history="1">
             <w:r>
               <w:rPr>
                 <w:rStyle w:val="Hiperhivatkozs"/>
@@ -1253,7 +1177,93 @@
                 <w:noProof/>
                 <w:webHidden/>
               </w:rPr>
-              <w:instrText xml:space="preserve"> PAGEREF _Toc20759388 \h </w:instrText>
+              <w:instrText xml:space="preserve"> PAGEREF _Toc20918376 \h </w:instrText>
+            </w:r>
+            <w:r>
+              <w:rPr>
+                <w:noProof/>
+                <w:webHidden/>
+              </w:rPr>
+            </w:r>
+            <w:r>
+              <w:rPr>
+                <w:noProof/>
+                <w:webHidden/>
+              </w:rPr>
+              <w:fldChar w:fldCharType="separate"/>
+            </w:r>
+            <w:r>
+              <w:rPr>
+                <w:noProof/>
+                <w:webHidden/>
+              </w:rPr>
+              <w:t>6</w:t>
+            </w:r>
+            <w:r>
+              <w:rPr>
+                <w:noProof/>
+                <w:webHidden/>
+              </w:rPr>
+              <w:fldChar w:fldCharType="end"/>
+            </w:r>
+          </w:hyperlink>
+        </w:p>
+        <w:p>
+          <w:pPr>
+            <w:pStyle w:val="TJ1"/>
+            <w:tabs>
+              <w:tab w:val="left" w:pos="660"/>
+              <w:tab w:val="right" w:leader="dot" w:pos="8777"/>
+            </w:tabs>
+            <w:rPr>
+              <w:rFonts w:eastAsiaTheme="minorEastAsia"/>
+              <w:noProof/>
+              <w:lang w:eastAsia="hu-HU"/>
+            </w:rPr>
+          </w:pPr>
+          <w:hyperlink w:anchor="_Toc20918377" w:history="1">
+            <w:r>
+              <w:rPr>
+                <w:rStyle w:val="Hiperhivatkozs"/>
+                <w:noProof/>
+              </w:rPr>
+              <w:t>2.1</w:t>
+            </w:r>
+            <w:r>
+              <w:rPr>
+                <w:rFonts w:eastAsiaTheme="minorEastAsia"/>
+                <w:noProof/>
+                <w:lang w:eastAsia="hu-HU"/>
+              </w:rPr>
+              <w:tab/>
+            </w:r>
+            <w:r>
+              <w:rPr>
+                <w:rStyle w:val="Hiperhivatkozs"/>
+                <w:noProof/>
+              </w:rPr>
+              <w:t>Java</w:t>
+            </w:r>
+            <w:r>
+              <w:rPr>
+                <w:noProof/>
+                <w:webHidden/>
+              </w:rPr>
+              <w:tab/>
+            </w:r>
+            <w:r>
+              <w:rPr>
+                <w:noProof/>
+                <w:webHidden/>
+              </w:rPr>
+              <w:fldChar w:fldCharType="begin"/>
+            </w:r>
+            <w:r>
+              <w:rPr>
+                <w:noProof/>
+                <w:webHidden/>
+              </w:rPr>
+              <w:instrText xml:space="preserve"> PAGEREF _Toc20918377 \h </w:instrText>
             </w:r>
             <w:r>
               <w:rPr>
@@ -1296,13 +1306,13 @@
               <w:lang w:eastAsia="hu-HU"/>
             </w:rPr>
           </w:pPr>
-          <w:hyperlink w:anchor="_Toc20759389" w:history="1">
+          <w:hyperlink w:anchor="_Toc20918378" w:history="1">
             <w:r>
               <w:rPr>
                 <w:rStyle w:val="Hiperhivatkozs"/>
                 <w:noProof/>
               </w:rPr>
-              <w:t>2.1 Java</w:t>
+              <w:t>2.2 Apache Tomcat Webserver</w:t>
             </w:r>
             <w:r>
               <w:rPr>
@@ -1323,7 +1333,7 @@
                 <w:noProof/>
                 <w:webHidden/>
               </w:rPr>
-              <w:instrText xml:space="preserve"> PAGEREF _Toc20759389 \h </w:instrText>
+              <w:instrText xml:space="preserve"> PAGEREF _Toc20918378 \h </w:instrText>
             </w:r>
             <w:r>
               <w:rPr>
@@ -1343,7 +1353,7 @@
                 <w:noProof/>
                 <w:webHidden/>
               </w:rPr>
-              <w:t>6</w:t>
+              <w:t>7</w:t>
             </w:r>
             <w:r>
               <w:rPr>
@@ -1486,12 +1496,12 @@
       <w:pPr>
         <w:pStyle w:val="Cmsor1"/>
       </w:pPr>
-      <w:bookmarkStart w:id="3" w:name="_Toc20759386"/>
+      <w:bookmarkStart w:id="1" w:name="_Toc20918374"/>
       <w:proofErr w:type="spellStart"/>
       <w:r>
         <w:t>Abstract</w:t>
       </w:r>
-      <w:bookmarkEnd w:id="3"/>
+      <w:bookmarkEnd w:id="1"/>
       <w:proofErr w:type="spellEnd"/>
     </w:p>
     <w:p>
@@ -1780,12 +1790,12 @@
           <w:numId w:val="3"/>
         </w:numPr>
       </w:pPr>
-      <w:bookmarkStart w:id="4" w:name="_Toc20759387"/>
+      <w:bookmarkStart w:id="2" w:name="_Toc20918375"/>
       <w:r>
         <w:lastRenderedPageBreak/>
         <w:t>Bevezetés</w:t>
       </w:r>
-      <w:bookmarkEnd w:id="4"/>
+      <w:bookmarkEnd w:id="2"/>
     </w:p>
     <w:p/>
     <w:p>
@@ -3049,12 +3059,12 @@
           <w:numId w:val="3"/>
         </w:numPr>
       </w:pPr>
-      <w:bookmarkStart w:id="5" w:name="_Toc20759388"/>
+      <w:bookmarkStart w:id="3" w:name="_Toc20918376"/>
       <w:r>
         <w:lastRenderedPageBreak/>
         <w:t>Felhasznált technológiák</w:t>
       </w:r>
-      <w:bookmarkEnd w:id="5"/>
+      <w:bookmarkEnd w:id="3"/>
     </w:p>
     <w:p>
       <w:pPr>
@@ -3371,11 +3381,11 @@
           <w:numId w:val="3"/>
         </w:numPr>
       </w:pPr>
-      <w:bookmarkStart w:id="6" w:name="_Toc20759389"/>
+      <w:bookmarkStart w:id="4" w:name="_Toc20918377"/>
       <w:r>
         <w:t>Java</w:t>
       </w:r>
-      <w:bookmarkEnd w:id="6"/>
+      <w:bookmarkEnd w:id="4"/>
     </w:p>
     <w:p>
       <w:pPr>
@@ -3442,7 +3452,6 @@
     </w:p>
     <w:p>
       <w:pPr>
-        <w:ind w:left="360"/>
         <w:jc w:val="both"/>
         <w:rPr>
           <w:rFonts w:ascii="Times New Roman" w:hAnsi="Times New Roman" w:cs="Times New Roman"/>
@@ -3465,7 +3474,15 @@
           <w:sz w:val="24"/>
           <w:szCs w:val="24"/>
         </w:rPr>
-        <w:t>szintaxisában</w:t>
+        <w:t>szintaxisá</w:t>
+      </w:r>
+      <w:r>
+        <w:rPr>
+          <w:rFonts w:ascii="Times New Roman" w:hAnsi="Times New Roman" w:cs="Times New Roman"/>
+          <w:sz w:val="24"/>
+          <w:szCs w:val="24"/>
+        </w:rPr>
+        <w:t>ban</w:t>
       </w:r>
       <w:proofErr w:type="gramEnd"/>
       <w:r>
@@ -3476,6 +3493,67 @@
         </w:rPr>
         <w:t xml:space="preserve">. A Google 2009-ben kiadta </w:t>
       </w:r>
+      <w:r>
+        <w:rPr>
+          <w:rFonts w:ascii="Times New Roman" w:hAnsi="Times New Roman" w:cs="Times New Roman"/>
+          <w:sz w:val="24"/>
+          <w:szCs w:val="24"/>
+        </w:rPr>
+        <w:t xml:space="preserve">az </w:t>
+      </w:r>
+      <w:proofErr w:type="spellStart"/>
+      <w:r>
+        <w:rPr>
+          <w:rFonts w:ascii="Times New Roman" w:hAnsi="Times New Roman" w:cs="Times New Roman"/>
+          <w:sz w:val="24"/>
+          <w:szCs w:val="24"/>
+        </w:rPr>
+        <w:t>Android</w:t>
+      </w:r>
+      <w:proofErr w:type="spellEnd"/>
+      <w:r>
+        <w:rPr>
+          <w:rFonts w:ascii="Times New Roman" w:hAnsi="Times New Roman" w:cs="Times New Roman"/>
+          <w:sz w:val="24"/>
+          <w:szCs w:val="24"/>
+        </w:rPr>
+        <w:t xml:space="preserve"> ’Software </w:t>
+      </w:r>
+      <w:proofErr w:type="spellStart"/>
+      <w:r>
+        <w:rPr>
+          <w:rFonts w:ascii="Times New Roman" w:hAnsi="Times New Roman" w:cs="Times New Roman"/>
+          <w:sz w:val="24"/>
+          <w:szCs w:val="24"/>
+        </w:rPr>
+        <w:t>Developement</w:t>
+      </w:r>
+      <w:proofErr w:type="spellEnd"/>
+      <w:r>
+        <w:rPr>
+          <w:rFonts w:ascii="Times New Roman" w:hAnsi="Times New Roman" w:cs="Times New Roman"/>
+          <w:sz w:val="24"/>
+          <w:szCs w:val="24"/>
+        </w:rPr>
+        <w:t xml:space="preserve"> Kit’-et </w:t>
+      </w:r>
+      <w:r>
+        <w:rPr>
+          <w:rFonts w:ascii="Times New Roman" w:hAnsi="Times New Roman" w:cs="Times New Roman"/>
+          <w:sz w:val="24"/>
+          <w:szCs w:val="24"/>
+        </w:rPr>
+        <w:lastRenderedPageBreak/>
+        <w:t xml:space="preserve">(SDK), ami </w:t>
+      </w:r>
+      <w:r>
+        <w:rPr>
+          <w:rFonts w:ascii="Times New Roman" w:hAnsi="Times New Roman" w:cs="Times New Roman"/>
+          <w:sz w:val="24"/>
+          <w:szCs w:val="24"/>
+        </w:rPr>
+        <w:t xml:space="preserve">Java nyelven íródott. Ez szintén mérföldkő volt a nyelv történetében. Napjainkra, a Java a legnépszerűbb </w:t>
+      </w:r>
       <w:proofErr w:type="gramStart"/>
       <w:r>
         <w:rPr>
@@ -3483,7 +3561,7 @@
           <w:sz w:val="24"/>
           <w:szCs w:val="24"/>
         </w:rPr>
-        <w:t>a</w:t>
+        <w:t>objektum</w:t>
       </w:r>
       <w:proofErr w:type="gramEnd"/>
       <w:r>
@@ -3492,43 +3570,961 @@
           <w:sz w:val="24"/>
           <w:szCs w:val="24"/>
         </w:rPr>
-        <w:t xml:space="preserve"> az </w:t>
-      </w:r>
-      <w:proofErr w:type="spellStart"/>
-      <w:r>
-        <w:rPr>
-          <w:rFonts w:ascii="Times New Roman" w:hAnsi="Times New Roman" w:cs="Times New Roman"/>
-          <w:sz w:val="24"/>
-          <w:szCs w:val="24"/>
-        </w:rPr>
-        <w:t>Android</w:t>
-      </w:r>
-      <w:proofErr w:type="spellEnd"/>
-      <w:r>
-        <w:rPr>
-          <w:rFonts w:ascii="Times New Roman" w:hAnsi="Times New Roman" w:cs="Times New Roman"/>
-          <w:sz w:val="24"/>
-          <w:szCs w:val="24"/>
-        </w:rPr>
-        <w:t xml:space="preserve"> ’Software </w:t>
-      </w:r>
-      <w:proofErr w:type="spellStart"/>
-      <w:r>
-        <w:rPr>
-          <w:rFonts w:ascii="Times New Roman" w:hAnsi="Times New Roman" w:cs="Times New Roman"/>
-          <w:sz w:val="24"/>
-          <w:szCs w:val="24"/>
-        </w:rPr>
-        <w:t>Developement</w:t>
-      </w:r>
-      <w:proofErr w:type="spellEnd"/>
-      <w:r>
-        <w:rPr>
-          <w:rFonts w:ascii="Times New Roman" w:hAnsi="Times New Roman" w:cs="Times New Roman"/>
-          <w:sz w:val="24"/>
-          <w:szCs w:val="24"/>
-        </w:rPr>
-        <w:t xml:space="preserve"> Kit’-et </w:t>
+        <w:t xml:space="preserve"> orientált programnyelvvé fejlődött, legutóbbi kiadása, a Java 8 2014-ben jelent meg. </w:t>
+      </w:r>
+    </w:p>
+    <w:p>
+      <w:pPr>
+        <w:ind w:firstLine="348"/>
+        <w:jc w:val="both"/>
+        <w:rPr>
+          <w:rFonts w:ascii="Times New Roman" w:hAnsi="Times New Roman" w:cs="Times New Roman"/>
+          <w:sz w:val="24"/>
+          <w:szCs w:val="24"/>
+        </w:rPr>
+      </w:pPr>
+      <w:r>
+        <w:rPr>
+          <w:rFonts w:ascii="Times New Roman" w:hAnsi="Times New Roman" w:cs="Times New Roman"/>
+          <w:sz w:val="24"/>
+          <w:szCs w:val="24"/>
+        </w:rPr>
+        <w:t xml:space="preserve">Alkalmazásom backend rétege is Java nyelven íródott. Egyik oka, hogy </w:t>
+      </w:r>
+      <w:r>
+        <w:rPr>
+          <w:rFonts w:ascii="Times New Roman" w:hAnsi="Times New Roman" w:cs="Times New Roman"/>
+          <w:sz w:val="24"/>
+          <w:szCs w:val="24"/>
+        </w:rPr>
+        <w:t>választásom</w:t>
+      </w:r>
+      <w:r>
+        <w:rPr>
+          <w:rFonts w:ascii="Times New Roman" w:hAnsi="Times New Roman" w:cs="Times New Roman"/>
+          <w:sz w:val="24"/>
+          <w:szCs w:val="24"/>
+        </w:rPr>
+        <w:t xml:space="preserve"> a Java-</w:t>
+      </w:r>
+      <w:proofErr w:type="spellStart"/>
+      <w:r>
+        <w:rPr>
+          <w:rFonts w:ascii="Times New Roman" w:hAnsi="Times New Roman" w:cs="Times New Roman"/>
+          <w:sz w:val="24"/>
+          <w:szCs w:val="24"/>
+        </w:rPr>
+        <w:t>ra</w:t>
+      </w:r>
+      <w:proofErr w:type="spellEnd"/>
+      <w:r>
+        <w:rPr>
+          <w:rFonts w:ascii="Times New Roman" w:hAnsi="Times New Roman" w:cs="Times New Roman"/>
+          <w:sz w:val="24"/>
+          <w:szCs w:val="24"/>
+        </w:rPr>
+        <w:t xml:space="preserve"> esett, egy angol kifejezéssel fejezhető ki: „</w:t>
+      </w:r>
+      <w:proofErr w:type="spellStart"/>
+      <w:r>
+        <w:rPr>
+          <w:rFonts w:ascii="Times New Roman" w:hAnsi="Times New Roman" w:cs="Times New Roman"/>
+          <w:sz w:val="24"/>
+          <w:szCs w:val="24"/>
+        </w:rPr>
+        <w:t>Write</w:t>
+      </w:r>
+      <w:proofErr w:type="spellEnd"/>
+      <w:r>
+        <w:rPr>
+          <w:rFonts w:ascii="Times New Roman" w:hAnsi="Times New Roman" w:cs="Times New Roman"/>
+          <w:sz w:val="24"/>
+          <w:szCs w:val="24"/>
+        </w:rPr>
+        <w:t xml:space="preserve"> </w:t>
+      </w:r>
+      <w:proofErr w:type="spellStart"/>
+      <w:r>
+        <w:rPr>
+          <w:rFonts w:ascii="Times New Roman" w:hAnsi="Times New Roman" w:cs="Times New Roman"/>
+          <w:sz w:val="24"/>
+          <w:szCs w:val="24"/>
+        </w:rPr>
+        <w:t>once</w:t>
+      </w:r>
+      <w:proofErr w:type="spellEnd"/>
+      <w:r>
+        <w:rPr>
+          <w:rFonts w:ascii="Times New Roman" w:hAnsi="Times New Roman" w:cs="Times New Roman"/>
+          <w:sz w:val="24"/>
+          <w:szCs w:val="24"/>
+        </w:rPr>
+        <w:t xml:space="preserve">, </w:t>
+      </w:r>
+      <w:proofErr w:type="spellStart"/>
+      <w:r>
+        <w:rPr>
+          <w:rFonts w:ascii="Times New Roman" w:hAnsi="Times New Roman" w:cs="Times New Roman"/>
+          <w:sz w:val="24"/>
+          <w:szCs w:val="24"/>
+        </w:rPr>
+        <w:t>run</w:t>
+      </w:r>
+      <w:proofErr w:type="spellEnd"/>
+      <w:r>
+        <w:rPr>
+          <w:rFonts w:ascii="Times New Roman" w:hAnsi="Times New Roman" w:cs="Times New Roman"/>
+          <w:sz w:val="24"/>
+          <w:szCs w:val="24"/>
+        </w:rPr>
+        <w:t xml:space="preserve"> </w:t>
+      </w:r>
+      <w:proofErr w:type="spellStart"/>
+      <w:r>
+        <w:rPr>
+          <w:rFonts w:ascii="Times New Roman" w:hAnsi="Times New Roman" w:cs="Times New Roman"/>
+          <w:sz w:val="24"/>
+          <w:szCs w:val="24"/>
+        </w:rPr>
+        <w:t>everywhere</w:t>
+      </w:r>
+      <w:proofErr w:type="spellEnd"/>
+      <w:r>
+        <w:rPr>
+          <w:rFonts w:ascii="Times New Roman" w:hAnsi="Times New Roman" w:cs="Times New Roman"/>
+          <w:sz w:val="24"/>
+          <w:szCs w:val="24"/>
+        </w:rPr>
+        <w:t>”, ami annyit tesz</w:t>
+      </w:r>
+      <w:r>
+        <w:rPr>
+          <w:rFonts w:ascii="Times New Roman" w:hAnsi="Times New Roman" w:cs="Times New Roman"/>
+          <w:sz w:val="24"/>
+          <w:szCs w:val="24"/>
+        </w:rPr>
+        <w:t xml:space="preserve">, hogy bármilyen eszközön, amelyen telepítve van a JVM (Java </w:t>
+      </w:r>
+      <w:proofErr w:type="spellStart"/>
+      <w:r>
+        <w:rPr>
+          <w:rFonts w:ascii="Times New Roman" w:hAnsi="Times New Roman" w:cs="Times New Roman"/>
+          <w:sz w:val="24"/>
+          <w:szCs w:val="24"/>
+        </w:rPr>
+        <w:t>Virtual</w:t>
+      </w:r>
+      <w:proofErr w:type="spellEnd"/>
+      <w:r>
+        <w:rPr>
+          <w:rFonts w:ascii="Times New Roman" w:hAnsi="Times New Roman" w:cs="Times New Roman"/>
+          <w:sz w:val="24"/>
+          <w:szCs w:val="24"/>
+        </w:rPr>
+        <w:t xml:space="preserve"> </w:t>
+      </w:r>
+      <w:proofErr w:type="spellStart"/>
+      <w:r>
+        <w:rPr>
+          <w:rFonts w:ascii="Times New Roman" w:hAnsi="Times New Roman" w:cs="Times New Roman"/>
+          <w:sz w:val="24"/>
+          <w:szCs w:val="24"/>
+        </w:rPr>
+        <w:t>Machine</w:t>
+      </w:r>
+      <w:proofErr w:type="spellEnd"/>
+      <w:r>
+        <w:rPr>
+          <w:rFonts w:ascii="Times New Roman" w:hAnsi="Times New Roman" w:cs="Times New Roman"/>
+          <w:sz w:val="24"/>
+          <w:szCs w:val="24"/>
+        </w:rPr>
+        <w:t>), futtatható egy lefordított Java program.</w:t>
+      </w:r>
+      <w:r>
+        <w:rPr>
+          <w:rFonts w:ascii="Times New Roman" w:hAnsi="Times New Roman" w:cs="Times New Roman"/>
+          <w:sz w:val="24"/>
+          <w:szCs w:val="24"/>
+        </w:rPr>
+        <w:t xml:space="preserve"> </w:t>
+      </w:r>
+      <w:r>
+        <w:rPr>
+          <w:rFonts w:ascii="Times New Roman" w:hAnsi="Times New Roman" w:cs="Times New Roman"/>
+          <w:sz w:val="24"/>
+          <w:szCs w:val="24"/>
+        </w:rPr>
+        <w:t xml:space="preserve"> </w:t>
+      </w:r>
+      <w:r>
+        <w:rPr>
+          <w:rFonts w:ascii="Times New Roman" w:hAnsi="Times New Roman" w:cs="Times New Roman"/>
+          <w:sz w:val="24"/>
+          <w:szCs w:val="24"/>
+        </w:rPr>
+        <w:t xml:space="preserve">A másik meghatározó ok, ami miatt a Java mellett tettem le a voksomat, a Java memóriakezelésének előnyei. A Java </w:t>
+      </w:r>
+      <w:proofErr w:type="gramStart"/>
+      <w:r>
+        <w:rPr>
+          <w:rFonts w:ascii="Times New Roman" w:hAnsi="Times New Roman" w:cs="Times New Roman"/>
+          <w:sz w:val="24"/>
+          <w:szCs w:val="24"/>
+        </w:rPr>
+        <w:t>automatikus</w:t>
+      </w:r>
+      <w:proofErr w:type="gramEnd"/>
+      <w:r>
+        <w:rPr>
+          <w:rFonts w:ascii="Times New Roman" w:hAnsi="Times New Roman" w:cs="Times New Roman"/>
+          <w:sz w:val="24"/>
+          <w:szCs w:val="24"/>
+        </w:rPr>
+        <w:t xml:space="preserve"> memória menedzselése növeli a webalkalmazások hatékonyságát és gyorsaságát. </w:t>
+      </w:r>
+      <w:r>
+        <w:rPr>
+          <w:rFonts w:ascii="Times New Roman" w:hAnsi="Times New Roman" w:cs="Times New Roman"/>
+          <w:sz w:val="24"/>
+          <w:szCs w:val="24"/>
+        </w:rPr>
+        <w:t xml:space="preserve">Kétféle memóriaterületet különböztethetünk meg, a </w:t>
+      </w:r>
+      <w:proofErr w:type="spellStart"/>
+      <w:r>
+        <w:rPr>
+          <w:rFonts w:ascii="Times New Roman" w:hAnsi="Times New Roman" w:cs="Times New Roman"/>
+          <w:sz w:val="24"/>
+          <w:szCs w:val="24"/>
+        </w:rPr>
+        <w:t>heap</w:t>
+      </w:r>
+      <w:proofErr w:type="spellEnd"/>
+      <w:r>
+        <w:rPr>
+          <w:rFonts w:ascii="Times New Roman" w:hAnsi="Times New Roman" w:cs="Times New Roman"/>
+          <w:sz w:val="24"/>
+          <w:szCs w:val="24"/>
+        </w:rPr>
+        <w:t xml:space="preserve">-et és a </w:t>
+      </w:r>
+      <w:proofErr w:type="spellStart"/>
+      <w:r>
+        <w:rPr>
+          <w:rFonts w:ascii="Times New Roman" w:hAnsi="Times New Roman" w:cs="Times New Roman"/>
+          <w:sz w:val="24"/>
+          <w:szCs w:val="24"/>
+        </w:rPr>
+        <w:t>stack</w:t>
+      </w:r>
+      <w:proofErr w:type="spellEnd"/>
+      <w:r>
+        <w:rPr>
+          <w:rFonts w:ascii="Times New Roman" w:hAnsi="Times New Roman" w:cs="Times New Roman"/>
+          <w:sz w:val="24"/>
+          <w:szCs w:val="24"/>
+        </w:rPr>
+        <w:t xml:space="preserve">-et. A példányváltozók és a </w:t>
+      </w:r>
+      <w:proofErr w:type="spellStart"/>
+      <w:r>
+        <w:rPr>
+          <w:rFonts w:ascii="Times New Roman" w:hAnsi="Times New Roman" w:cs="Times New Roman"/>
+          <w:sz w:val="24"/>
+          <w:szCs w:val="24"/>
+        </w:rPr>
+        <w:t>példányosított</w:t>
+      </w:r>
+      <w:proofErr w:type="spellEnd"/>
+      <w:r>
+        <w:rPr>
+          <w:rFonts w:ascii="Times New Roman" w:hAnsi="Times New Roman" w:cs="Times New Roman"/>
+          <w:sz w:val="24"/>
+          <w:szCs w:val="24"/>
+        </w:rPr>
+        <w:t xml:space="preserve"> </w:t>
+      </w:r>
+      <w:proofErr w:type="gramStart"/>
+      <w:r>
+        <w:rPr>
+          <w:rFonts w:ascii="Times New Roman" w:hAnsi="Times New Roman" w:cs="Times New Roman"/>
+          <w:sz w:val="24"/>
+          <w:szCs w:val="24"/>
+        </w:rPr>
+        <w:t>objektumok</w:t>
+      </w:r>
+      <w:proofErr w:type="gramEnd"/>
+      <w:r>
+        <w:rPr>
+          <w:rFonts w:ascii="Times New Roman" w:hAnsi="Times New Roman" w:cs="Times New Roman"/>
+          <w:sz w:val="24"/>
+          <w:szCs w:val="24"/>
+        </w:rPr>
+        <w:t xml:space="preserve"> a </w:t>
+      </w:r>
+      <w:proofErr w:type="spellStart"/>
+      <w:r>
+        <w:rPr>
+          <w:rFonts w:ascii="Times New Roman" w:hAnsi="Times New Roman" w:cs="Times New Roman"/>
+          <w:sz w:val="24"/>
+          <w:szCs w:val="24"/>
+        </w:rPr>
+        <w:t>heap</w:t>
+      </w:r>
+      <w:proofErr w:type="spellEnd"/>
+      <w:r>
+        <w:rPr>
+          <w:rFonts w:ascii="Times New Roman" w:hAnsi="Times New Roman" w:cs="Times New Roman"/>
+          <w:sz w:val="24"/>
+          <w:szCs w:val="24"/>
+        </w:rPr>
+        <w:t xml:space="preserve">-en helyezkednek el, míg a metódusokban definiált lokális változók a </w:t>
+      </w:r>
+      <w:proofErr w:type="spellStart"/>
+      <w:r>
+        <w:rPr>
+          <w:rFonts w:ascii="Times New Roman" w:hAnsi="Times New Roman" w:cs="Times New Roman"/>
+          <w:sz w:val="24"/>
+          <w:szCs w:val="24"/>
+        </w:rPr>
+        <w:t>stack</w:t>
+      </w:r>
+      <w:proofErr w:type="spellEnd"/>
+      <w:r>
+        <w:rPr>
+          <w:rFonts w:ascii="Times New Roman" w:hAnsi="Times New Roman" w:cs="Times New Roman"/>
+          <w:sz w:val="24"/>
+          <w:szCs w:val="24"/>
+        </w:rPr>
+        <w:t xml:space="preserve">-en. A Java szemétgyűjtő mechanizmusa, a </w:t>
+      </w:r>
+      <w:proofErr w:type="spellStart"/>
+      <w:r>
+        <w:rPr>
+          <w:rFonts w:ascii="Times New Roman" w:hAnsi="Times New Roman" w:cs="Times New Roman"/>
+          <w:sz w:val="24"/>
+          <w:szCs w:val="24"/>
+        </w:rPr>
+        <w:t>Garbage</w:t>
+      </w:r>
+      <w:proofErr w:type="spellEnd"/>
+      <w:r>
+        <w:rPr>
+          <w:rFonts w:ascii="Times New Roman" w:hAnsi="Times New Roman" w:cs="Times New Roman"/>
+          <w:sz w:val="24"/>
+          <w:szCs w:val="24"/>
+        </w:rPr>
+        <w:t xml:space="preserve"> </w:t>
+      </w:r>
+      <w:proofErr w:type="spellStart"/>
+      <w:r>
+        <w:rPr>
+          <w:rFonts w:ascii="Times New Roman" w:hAnsi="Times New Roman" w:cs="Times New Roman"/>
+          <w:sz w:val="24"/>
+          <w:szCs w:val="24"/>
+        </w:rPr>
+        <w:t>Collector</w:t>
+      </w:r>
+      <w:proofErr w:type="spellEnd"/>
+      <w:r>
+        <w:rPr>
+          <w:rFonts w:ascii="Times New Roman" w:hAnsi="Times New Roman" w:cs="Times New Roman"/>
+          <w:sz w:val="24"/>
+          <w:szCs w:val="24"/>
+        </w:rPr>
+        <w:t xml:space="preserve"> (GC) a következőképpen működik: az élő szálak (</w:t>
+      </w:r>
+      <w:proofErr w:type="spellStart"/>
+      <w:r>
+        <w:rPr>
+          <w:rFonts w:ascii="Times New Roman" w:hAnsi="Times New Roman" w:cs="Times New Roman"/>
+          <w:sz w:val="24"/>
+          <w:szCs w:val="24"/>
+        </w:rPr>
+        <w:t>thread-ek</w:t>
+      </w:r>
+      <w:proofErr w:type="spellEnd"/>
+      <w:r>
+        <w:rPr>
+          <w:rFonts w:ascii="Times New Roman" w:hAnsi="Times New Roman" w:cs="Times New Roman"/>
+          <w:sz w:val="24"/>
+          <w:szCs w:val="24"/>
+        </w:rPr>
+        <w:t xml:space="preserve">) </w:t>
+      </w:r>
+      <w:proofErr w:type="spellStart"/>
+      <w:r>
+        <w:rPr>
+          <w:rFonts w:ascii="Times New Roman" w:hAnsi="Times New Roman" w:cs="Times New Roman"/>
+          <w:sz w:val="24"/>
+          <w:szCs w:val="24"/>
+        </w:rPr>
+        <w:t>stack</w:t>
+      </w:r>
+      <w:proofErr w:type="spellEnd"/>
+      <w:r>
+        <w:rPr>
+          <w:rFonts w:ascii="Times New Roman" w:hAnsi="Times New Roman" w:cs="Times New Roman"/>
+          <w:sz w:val="24"/>
+          <w:szCs w:val="24"/>
+        </w:rPr>
+        <w:t xml:space="preserve">-jein az elérhető </w:t>
+      </w:r>
+      <w:proofErr w:type="gramStart"/>
+      <w:r>
+        <w:rPr>
+          <w:rFonts w:ascii="Times New Roman" w:hAnsi="Times New Roman" w:cs="Times New Roman"/>
+          <w:sz w:val="24"/>
+          <w:szCs w:val="24"/>
+        </w:rPr>
+        <w:t>objektumok</w:t>
+      </w:r>
+      <w:proofErr w:type="gramEnd"/>
+      <w:r>
+        <w:rPr>
+          <w:rFonts w:ascii="Times New Roman" w:hAnsi="Times New Roman" w:cs="Times New Roman"/>
+          <w:sz w:val="24"/>
+          <w:szCs w:val="24"/>
+        </w:rPr>
+        <w:t xml:space="preserve"> referenciái találhatóak. A </w:t>
+      </w:r>
+      <w:proofErr w:type="spellStart"/>
+      <w:r>
+        <w:rPr>
+          <w:rFonts w:ascii="Times New Roman" w:hAnsi="Times New Roman" w:cs="Times New Roman"/>
+          <w:sz w:val="24"/>
+          <w:szCs w:val="24"/>
+        </w:rPr>
+        <w:t>Garba</w:t>
+      </w:r>
+      <w:r>
+        <w:rPr>
+          <w:rFonts w:ascii="Times New Roman" w:hAnsi="Times New Roman" w:cs="Times New Roman"/>
+          <w:sz w:val="24"/>
+          <w:szCs w:val="24"/>
+        </w:rPr>
+        <w:t>ge</w:t>
+      </w:r>
+      <w:proofErr w:type="spellEnd"/>
+      <w:r>
+        <w:rPr>
+          <w:rFonts w:ascii="Times New Roman" w:hAnsi="Times New Roman" w:cs="Times New Roman"/>
+          <w:sz w:val="24"/>
+          <w:szCs w:val="24"/>
+        </w:rPr>
+        <w:t xml:space="preserve"> </w:t>
+      </w:r>
+      <w:proofErr w:type="spellStart"/>
+      <w:r>
+        <w:rPr>
+          <w:rFonts w:ascii="Times New Roman" w:hAnsi="Times New Roman" w:cs="Times New Roman"/>
+          <w:sz w:val="24"/>
+          <w:szCs w:val="24"/>
+        </w:rPr>
+        <w:t>Collector</w:t>
+      </w:r>
+      <w:proofErr w:type="spellEnd"/>
+      <w:r>
+        <w:rPr>
+          <w:rFonts w:ascii="Times New Roman" w:hAnsi="Times New Roman" w:cs="Times New Roman"/>
+          <w:sz w:val="24"/>
+          <w:szCs w:val="24"/>
+        </w:rPr>
+        <w:t xml:space="preserve"> </w:t>
+      </w:r>
+      <w:proofErr w:type="spellStart"/>
+      <w:r>
+        <w:rPr>
+          <w:rFonts w:ascii="Times New Roman" w:hAnsi="Times New Roman" w:cs="Times New Roman"/>
+          <w:sz w:val="24"/>
+          <w:szCs w:val="24"/>
+        </w:rPr>
+        <w:t>végigjárja</w:t>
+      </w:r>
+      <w:proofErr w:type="spellEnd"/>
+      <w:r>
+        <w:rPr>
+          <w:rFonts w:ascii="Times New Roman" w:hAnsi="Times New Roman" w:cs="Times New Roman"/>
+          <w:sz w:val="24"/>
+          <w:szCs w:val="24"/>
+        </w:rPr>
+        <w:t xml:space="preserve"> ezeket az </w:t>
+      </w:r>
+      <w:proofErr w:type="gramStart"/>
+      <w:r>
+        <w:rPr>
+          <w:rFonts w:ascii="Times New Roman" w:hAnsi="Times New Roman" w:cs="Times New Roman"/>
+          <w:sz w:val="24"/>
+          <w:szCs w:val="24"/>
+        </w:rPr>
+        <w:t>objektumokat</w:t>
+      </w:r>
+      <w:proofErr w:type="gramEnd"/>
+      <w:r>
+        <w:rPr>
+          <w:rFonts w:ascii="Times New Roman" w:hAnsi="Times New Roman" w:cs="Times New Roman"/>
+          <w:sz w:val="24"/>
+          <w:szCs w:val="24"/>
+        </w:rPr>
+        <w:t xml:space="preserve">, és megjelöli azokat, amelyek nem érhetők el referenciákon keresztül egyik élő </w:t>
+      </w:r>
+      <w:proofErr w:type="spellStart"/>
+      <w:r>
+        <w:rPr>
+          <w:rFonts w:ascii="Times New Roman" w:hAnsi="Times New Roman" w:cs="Times New Roman"/>
+          <w:sz w:val="24"/>
+          <w:szCs w:val="24"/>
+        </w:rPr>
+        <w:t>thread-ből</w:t>
+      </w:r>
+      <w:proofErr w:type="spellEnd"/>
+      <w:r>
+        <w:rPr>
+          <w:rFonts w:ascii="Times New Roman" w:hAnsi="Times New Roman" w:cs="Times New Roman"/>
+          <w:sz w:val="24"/>
+          <w:szCs w:val="24"/>
+        </w:rPr>
+        <w:t xml:space="preserve"> sem, majd kidobja a megjelölteket. </w:t>
+      </w:r>
+    </w:p>
+    <w:p>
+      <w:pPr>
+        <w:jc w:val="both"/>
+        <w:rPr>
+          <w:rFonts w:ascii="Times New Roman" w:hAnsi="Times New Roman" w:cs="Times New Roman"/>
+          <w:sz w:val="24"/>
+          <w:szCs w:val="24"/>
+        </w:rPr>
+      </w:pPr>
+    </w:p>
+    <w:p>
+      <w:pPr>
+        <w:pStyle w:val="Cmsor1"/>
+      </w:pPr>
+      <w:r>
+        <w:t xml:space="preserve">2.2 </w:t>
+      </w:r>
+      <w:proofErr w:type="spellStart"/>
+      <w:r>
+        <w:t>Apache</w:t>
+      </w:r>
+      <w:proofErr w:type="spellEnd"/>
+      <w:r>
+        <w:t xml:space="preserve"> </w:t>
+      </w:r>
+      <w:proofErr w:type="spellStart"/>
+      <w:r>
+        <w:t>Tomcat</w:t>
+      </w:r>
+      <w:proofErr w:type="spellEnd"/>
+      <w:r>
+        <w:t xml:space="preserve"> Webserver</w:t>
+      </w:r>
+    </w:p>
+    <w:p>
+      <w:pPr>
+        <w:jc w:val="both"/>
+        <w:rPr>
+          <w:rFonts w:ascii="Times New Roman" w:hAnsi="Times New Roman" w:cs="Times New Roman"/>
+          <w:sz w:val="24"/>
+          <w:szCs w:val="24"/>
+        </w:rPr>
+      </w:pPr>
+      <w:r>
+        <w:rPr>
+          <w:rFonts w:ascii="Times New Roman" w:hAnsi="Times New Roman" w:cs="Times New Roman"/>
+          <w:sz w:val="24"/>
+          <w:szCs w:val="24"/>
+        </w:rPr>
+        <w:tab/>
+        <w:t xml:space="preserve">Az </w:t>
+      </w:r>
+      <w:proofErr w:type="spellStart"/>
+      <w:r>
+        <w:rPr>
+          <w:rFonts w:ascii="Times New Roman" w:hAnsi="Times New Roman" w:cs="Times New Roman"/>
+          <w:sz w:val="24"/>
+          <w:szCs w:val="24"/>
+        </w:rPr>
+        <w:t>Apahe</w:t>
+      </w:r>
+      <w:proofErr w:type="spellEnd"/>
+      <w:r>
+        <w:rPr>
+          <w:rFonts w:ascii="Times New Roman" w:hAnsi="Times New Roman" w:cs="Times New Roman"/>
+          <w:sz w:val="24"/>
+          <w:szCs w:val="24"/>
+        </w:rPr>
+        <w:t xml:space="preserve"> </w:t>
+      </w:r>
+      <w:proofErr w:type="spellStart"/>
+      <w:r>
+        <w:rPr>
+          <w:rFonts w:ascii="Times New Roman" w:hAnsi="Times New Roman" w:cs="Times New Roman"/>
+          <w:sz w:val="24"/>
+          <w:szCs w:val="24"/>
+        </w:rPr>
+        <w:t>Tomcat</w:t>
+      </w:r>
+      <w:proofErr w:type="spellEnd"/>
+      <w:r>
+        <w:rPr>
+          <w:rFonts w:ascii="Times New Roman" w:hAnsi="Times New Roman" w:cs="Times New Roman"/>
+          <w:sz w:val="24"/>
+          <w:szCs w:val="24"/>
+        </w:rPr>
+        <w:t xml:space="preserve"> Webserver szoftver egy nyílt forráskódú </w:t>
+      </w:r>
+      <w:proofErr w:type="spellStart"/>
+      <w:r>
+        <w:rPr>
+          <w:rFonts w:ascii="Times New Roman" w:hAnsi="Times New Roman" w:cs="Times New Roman"/>
+          <w:sz w:val="24"/>
+          <w:szCs w:val="24"/>
+        </w:rPr>
+        <w:t>implementáiója</w:t>
+      </w:r>
+      <w:proofErr w:type="spellEnd"/>
+      <w:r>
+        <w:rPr>
+          <w:rFonts w:ascii="Times New Roman" w:hAnsi="Times New Roman" w:cs="Times New Roman"/>
+          <w:sz w:val="24"/>
+          <w:szCs w:val="24"/>
+        </w:rPr>
+        <w:t xml:space="preserve"> a Java </w:t>
+      </w:r>
+      <w:proofErr w:type="spellStart"/>
+      <w:r>
+        <w:rPr>
+          <w:rFonts w:ascii="Times New Roman" w:hAnsi="Times New Roman" w:cs="Times New Roman"/>
+          <w:sz w:val="24"/>
+          <w:szCs w:val="24"/>
+        </w:rPr>
+        <w:t>Servlet</w:t>
+      </w:r>
+      <w:proofErr w:type="spellEnd"/>
+      <w:r>
+        <w:rPr>
+          <w:rFonts w:ascii="Times New Roman" w:hAnsi="Times New Roman" w:cs="Times New Roman"/>
+          <w:sz w:val="24"/>
+          <w:szCs w:val="24"/>
+        </w:rPr>
+        <w:t xml:space="preserve"> és JavaServer </w:t>
+      </w:r>
+      <w:proofErr w:type="spellStart"/>
+      <w:r>
+        <w:rPr>
+          <w:rFonts w:ascii="Times New Roman" w:hAnsi="Times New Roman" w:cs="Times New Roman"/>
+          <w:sz w:val="24"/>
+          <w:szCs w:val="24"/>
+        </w:rPr>
+        <w:t>Pages</w:t>
+      </w:r>
+      <w:proofErr w:type="spellEnd"/>
+      <w:r>
+        <w:rPr>
+          <w:rFonts w:ascii="Times New Roman" w:hAnsi="Times New Roman" w:cs="Times New Roman"/>
+          <w:sz w:val="24"/>
+          <w:szCs w:val="24"/>
+        </w:rPr>
+        <w:t xml:space="preserve">(JSP) </w:t>
+      </w:r>
+      <w:proofErr w:type="gramStart"/>
+      <w:r>
+        <w:rPr>
+          <w:rFonts w:ascii="Times New Roman" w:hAnsi="Times New Roman" w:cs="Times New Roman"/>
+          <w:sz w:val="24"/>
+          <w:szCs w:val="24"/>
+        </w:rPr>
+        <w:t>specifikációkat</w:t>
+      </w:r>
+      <w:proofErr w:type="gramEnd"/>
+      <w:r>
+        <w:rPr>
+          <w:rFonts w:ascii="Times New Roman" w:hAnsi="Times New Roman" w:cs="Times New Roman"/>
+          <w:sz w:val="24"/>
+          <w:szCs w:val="24"/>
+        </w:rPr>
+        <w:t xml:space="preserve">. Az ilyen </w:t>
+      </w:r>
+      <w:proofErr w:type="gramStart"/>
+      <w:r>
+        <w:rPr>
+          <w:rFonts w:ascii="Times New Roman" w:hAnsi="Times New Roman" w:cs="Times New Roman"/>
+          <w:sz w:val="24"/>
+          <w:szCs w:val="24"/>
+        </w:rPr>
+        <w:t>specifikációkat</w:t>
+      </w:r>
+      <w:proofErr w:type="gramEnd"/>
+      <w:r>
+        <w:rPr>
+          <w:rFonts w:ascii="Times New Roman" w:hAnsi="Times New Roman" w:cs="Times New Roman"/>
+          <w:sz w:val="24"/>
+          <w:szCs w:val="24"/>
+        </w:rPr>
+        <w:t xml:space="preserve"> támogató webszervereket </w:t>
+      </w:r>
+      <w:proofErr w:type="spellStart"/>
+      <w:r>
+        <w:rPr>
+          <w:rFonts w:ascii="Times New Roman" w:hAnsi="Times New Roman" w:cs="Times New Roman"/>
+          <w:sz w:val="24"/>
+          <w:szCs w:val="24"/>
+        </w:rPr>
+        <w:t>servlet</w:t>
+      </w:r>
+      <w:proofErr w:type="spellEnd"/>
+      <w:r>
+        <w:rPr>
+          <w:rFonts w:ascii="Times New Roman" w:hAnsi="Times New Roman" w:cs="Times New Roman"/>
+          <w:sz w:val="24"/>
+          <w:szCs w:val="24"/>
+        </w:rPr>
+        <w:t xml:space="preserve"> </w:t>
+      </w:r>
+      <w:proofErr w:type="spellStart"/>
+      <w:r>
+        <w:rPr>
+          <w:rFonts w:ascii="Times New Roman" w:hAnsi="Times New Roman" w:cs="Times New Roman"/>
+          <w:sz w:val="24"/>
+          <w:szCs w:val="24"/>
+        </w:rPr>
+        <w:t>containernek</w:t>
+      </w:r>
+      <w:proofErr w:type="spellEnd"/>
+      <w:r>
+        <w:rPr>
+          <w:rFonts w:ascii="Times New Roman" w:hAnsi="Times New Roman" w:cs="Times New Roman"/>
+          <w:sz w:val="24"/>
+          <w:szCs w:val="24"/>
+        </w:rPr>
+        <w:t xml:space="preserve"> nevezzük. </w:t>
+      </w:r>
+      <w:r>
+        <w:rPr>
+          <w:rFonts w:ascii="Times New Roman" w:hAnsi="Times New Roman" w:cs="Times New Roman"/>
+          <w:sz w:val="24"/>
+          <w:szCs w:val="24"/>
+        </w:rPr>
+        <w:t xml:space="preserve">Mielőtt a web </w:t>
+      </w:r>
+      <w:proofErr w:type="spellStart"/>
+      <w:r>
+        <w:rPr>
+          <w:rFonts w:ascii="Times New Roman" w:hAnsi="Times New Roman" w:cs="Times New Roman"/>
+          <w:sz w:val="24"/>
+          <w:szCs w:val="24"/>
+        </w:rPr>
+        <w:t>container</w:t>
+      </w:r>
+      <w:proofErr w:type="spellEnd"/>
+      <w:r>
+        <w:rPr>
+          <w:rFonts w:ascii="Times New Roman" w:hAnsi="Times New Roman" w:cs="Times New Roman"/>
+          <w:sz w:val="24"/>
+          <w:szCs w:val="24"/>
+        </w:rPr>
+        <w:t xml:space="preserve"> fogalmát kifejtenénk, </w:t>
+      </w:r>
+      <w:proofErr w:type="spellStart"/>
+      <w:r>
+        <w:rPr>
+          <w:rFonts w:ascii="Times New Roman" w:hAnsi="Times New Roman" w:cs="Times New Roman"/>
+          <w:sz w:val="24"/>
+          <w:szCs w:val="24"/>
+        </w:rPr>
+        <w:t>ejtsük</w:t>
+      </w:r>
+      <w:proofErr w:type="spellEnd"/>
+      <w:r>
+        <w:rPr>
+          <w:rFonts w:ascii="Times New Roman" w:hAnsi="Times New Roman" w:cs="Times New Roman"/>
+          <w:sz w:val="24"/>
+          <w:szCs w:val="24"/>
+        </w:rPr>
+        <w:t xml:space="preserve"> </w:t>
+      </w:r>
+      <w:proofErr w:type="spellStart"/>
+      <w:r>
+        <w:rPr>
+          <w:rFonts w:ascii="Times New Roman" w:hAnsi="Times New Roman" w:cs="Times New Roman"/>
+          <w:sz w:val="24"/>
+          <w:szCs w:val="24"/>
+        </w:rPr>
+        <w:t>nlhány</w:t>
+      </w:r>
+      <w:proofErr w:type="spellEnd"/>
+      <w:r>
+        <w:rPr>
+          <w:rFonts w:ascii="Times New Roman" w:hAnsi="Times New Roman" w:cs="Times New Roman"/>
+          <w:sz w:val="24"/>
+          <w:szCs w:val="24"/>
+        </w:rPr>
+        <w:t xml:space="preserve"> szót a </w:t>
+      </w:r>
+      <w:proofErr w:type="spellStart"/>
+      <w:r>
+        <w:rPr>
+          <w:rFonts w:ascii="Times New Roman" w:hAnsi="Times New Roman" w:cs="Times New Roman"/>
+          <w:sz w:val="24"/>
+          <w:szCs w:val="24"/>
+        </w:rPr>
+        <w:t>servletekről</w:t>
+      </w:r>
+      <w:proofErr w:type="spellEnd"/>
+      <w:r>
+        <w:rPr>
+          <w:rFonts w:ascii="Times New Roman" w:hAnsi="Times New Roman" w:cs="Times New Roman"/>
+          <w:sz w:val="24"/>
+          <w:szCs w:val="24"/>
+        </w:rPr>
+        <w:t xml:space="preserve">. A </w:t>
+      </w:r>
+      <w:proofErr w:type="spellStart"/>
+      <w:r>
+        <w:rPr>
+          <w:rFonts w:ascii="Times New Roman" w:hAnsi="Times New Roman" w:cs="Times New Roman"/>
+          <w:sz w:val="24"/>
+          <w:szCs w:val="24"/>
+        </w:rPr>
+        <w:t>servlet</w:t>
+      </w:r>
+      <w:proofErr w:type="spellEnd"/>
+      <w:r>
+        <w:rPr>
+          <w:rFonts w:ascii="Times New Roman" w:hAnsi="Times New Roman" w:cs="Times New Roman"/>
+          <w:sz w:val="24"/>
+          <w:szCs w:val="24"/>
+        </w:rPr>
+        <w:t xml:space="preserve"> egy olyan Java </w:t>
+      </w:r>
+      <w:proofErr w:type="gramStart"/>
+      <w:r>
+        <w:rPr>
+          <w:rFonts w:ascii="Times New Roman" w:hAnsi="Times New Roman" w:cs="Times New Roman"/>
+          <w:sz w:val="24"/>
+          <w:szCs w:val="24"/>
+        </w:rPr>
+        <w:t>objektum</w:t>
+      </w:r>
+      <w:proofErr w:type="gramEnd"/>
+      <w:r>
+        <w:rPr>
+          <w:rFonts w:ascii="Times New Roman" w:hAnsi="Times New Roman" w:cs="Times New Roman"/>
+          <w:sz w:val="24"/>
+          <w:szCs w:val="24"/>
+        </w:rPr>
+        <w:t>, amely http kéréseket (</w:t>
+      </w:r>
+      <w:proofErr w:type="spellStart"/>
+      <w:r>
+        <w:rPr>
+          <w:rFonts w:ascii="Times New Roman" w:hAnsi="Times New Roman" w:cs="Times New Roman"/>
+          <w:sz w:val="24"/>
+          <w:szCs w:val="24"/>
+        </w:rPr>
+        <w:t>request</w:t>
+      </w:r>
+      <w:proofErr w:type="spellEnd"/>
+      <w:r>
+        <w:rPr>
+          <w:rFonts w:ascii="Times New Roman" w:hAnsi="Times New Roman" w:cs="Times New Roman"/>
+          <w:sz w:val="24"/>
+          <w:szCs w:val="24"/>
+        </w:rPr>
+        <w:t>) dolgoz fel és http válaszokat generál (</w:t>
+      </w:r>
+      <w:proofErr w:type="spellStart"/>
+      <w:r>
+        <w:rPr>
+          <w:rFonts w:ascii="Times New Roman" w:hAnsi="Times New Roman" w:cs="Times New Roman"/>
+          <w:sz w:val="24"/>
+          <w:szCs w:val="24"/>
+        </w:rPr>
+        <w:t>response</w:t>
+      </w:r>
+      <w:proofErr w:type="spellEnd"/>
+      <w:r>
+        <w:rPr>
+          <w:rFonts w:ascii="Times New Roman" w:hAnsi="Times New Roman" w:cs="Times New Roman"/>
+          <w:sz w:val="24"/>
+          <w:szCs w:val="24"/>
+        </w:rPr>
+        <w:t xml:space="preserve">). A web </w:t>
+      </w:r>
+      <w:proofErr w:type="spellStart"/>
+      <w:r>
+        <w:rPr>
+          <w:rFonts w:ascii="Times New Roman" w:hAnsi="Times New Roman" w:cs="Times New Roman"/>
+          <w:sz w:val="24"/>
+          <w:szCs w:val="24"/>
+        </w:rPr>
+        <w:t>container</w:t>
+      </w:r>
+      <w:proofErr w:type="spellEnd"/>
+      <w:r>
+        <w:rPr>
+          <w:rFonts w:ascii="Times New Roman" w:hAnsi="Times New Roman" w:cs="Times New Roman"/>
+          <w:sz w:val="24"/>
+          <w:szCs w:val="24"/>
+        </w:rPr>
+        <w:t xml:space="preserve"> egy Java </w:t>
+      </w:r>
+      <w:proofErr w:type="gramStart"/>
+      <w:r>
+        <w:rPr>
+          <w:rFonts w:ascii="Times New Roman" w:hAnsi="Times New Roman" w:cs="Times New Roman"/>
+          <w:sz w:val="24"/>
+          <w:szCs w:val="24"/>
+        </w:rPr>
+        <w:t>applikáció</w:t>
+      </w:r>
+      <w:proofErr w:type="gramEnd"/>
+      <w:r>
+        <w:rPr>
+          <w:rFonts w:ascii="Times New Roman" w:hAnsi="Times New Roman" w:cs="Times New Roman"/>
+          <w:sz w:val="24"/>
+          <w:szCs w:val="24"/>
+        </w:rPr>
+        <w:t xml:space="preserve">, ami a </w:t>
+      </w:r>
+      <w:proofErr w:type="spellStart"/>
+      <w:r>
+        <w:rPr>
+          <w:rFonts w:ascii="Times New Roman" w:hAnsi="Times New Roman" w:cs="Times New Roman"/>
+          <w:sz w:val="24"/>
+          <w:szCs w:val="24"/>
+        </w:rPr>
+        <w:t>servleteket</w:t>
+      </w:r>
+      <w:proofErr w:type="spellEnd"/>
+      <w:r>
+        <w:rPr>
+          <w:rFonts w:ascii="Times New Roman" w:hAnsi="Times New Roman" w:cs="Times New Roman"/>
+          <w:sz w:val="24"/>
+          <w:szCs w:val="24"/>
+        </w:rPr>
+        <w:t xml:space="preserve"> kontrollálja. Amikor a böngészőből (</w:t>
+      </w:r>
+      <w:proofErr w:type="gramStart"/>
+      <w:r>
+        <w:rPr>
+          <w:rFonts w:ascii="Times New Roman" w:hAnsi="Times New Roman" w:cs="Times New Roman"/>
+          <w:sz w:val="24"/>
+          <w:szCs w:val="24"/>
+        </w:rPr>
+        <w:t>kliens</w:t>
+      </w:r>
+      <w:proofErr w:type="gramEnd"/>
+      <w:r>
+        <w:rPr>
+          <w:rFonts w:ascii="Times New Roman" w:hAnsi="Times New Roman" w:cs="Times New Roman"/>
+          <w:sz w:val="24"/>
+          <w:szCs w:val="24"/>
+        </w:rPr>
+        <w:t xml:space="preserve">) egy kérés </w:t>
       </w:r>
       <w:r>
         <w:rPr>
@@ -3537,7 +4533,387 @@
           <w:szCs w:val="24"/>
         </w:rPr>
         <w:lastRenderedPageBreak/>
-        <w:t xml:space="preserve">(SDK), ami szintéj Java nyelven íródott. Ez szintén mérföldkő volt a nyelv történetében. Napjainkra, a Java a legnépszerűbb </w:t>
+        <w:t>érkezik</w:t>
+      </w:r>
+      <w:r>
+        <w:rPr>
+          <w:rFonts w:ascii="Times New Roman" w:hAnsi="Times New Roman" w:cs="Times New Roman"/>
+          <w:sz w:val="24"/>
+          <w:szCs w:val="24"/>
+        </w:rPr>
+        <w:tab/>
+      </w:r>
+      <w:r>
+        <w:rPr>
+          <w:rFonts w:ascii="Times New Roman" w:hAnsi="Times New Roman" w:cs="Times New Roman"/>
+          <w:sz w:val="24"/>
+          <w:szCs w:val="24"/>
+        </w:rPr>
+        <w:t xml:space="preserve"> a webszerver felé. a szerver a </w:t>
+      </w:r>
+      <w:proofErr w:type="spellStart"/>
+      <w:r>
+        <w:rPr>
+          <w:rFonts w:ascii="Times New Roman" w:hAnsi="Times New Roman" w:cs="Times New Roman"/>
+          <w:sz w:val="24"/>
+          <w:szCs w:val="24"/>
+        </w:rPr>
+        <w:t>container-nek</w:t>
+      </w:r>
+      <w:proofErr w:type="spellEnd"/>
+      <w:r>
+        <w:rPr>
+          <w:rFonts w:ascii="Times New Roman" w:hAnsi="Times New Roman" w:cs="Times New Roman"/>
+          <w:sz w:val="24"/>
+          <w:szCs w:val="24"/>
+        </w:rPr>
+        <w:t xml:space="preserve"> küldi azt, ahelyett, hogy egyenesen a  </w:t>
+      </w:r>
+      <w:proofErr w:type="spellStart"/>
+      <w:r>
+        <w:rPr>
+          <w:rFonts w:ascii="Times New Roman" w:hAnsi="Times New Roman" w:cs="Times New Roman"/>
+          <w:sz w:val="24"/>
+          <w:szCs w:val="24"/>
+        </w:rPr>
+        <w:t>servletnek</w:t>
+      </w:r>
+      <w:proofErr w:type="spellEnd"/>
+      <w:r>
+        <w:rPr>
+          <w:rFonts w:ascii="Times New Roman" w:hAnsi="Times New Roman" w:cs="Times New Roman"/>
+          <w:sz w:val="24"/>
+          <w:szCs w:val="24"/>
+        </w:rPr>
+        <w:t xml:space="preserve"> küldené. A </w:t>
+      </w:r>
+      <w:proofErr w:type="spellStart"/>
+      <w:r>
+        <w:rPr>
+          <w:rFonts w:ascii="Times New Roman" w:hAnsi="Times New Roman" w:cs="Times New Roman"/>
+          <w:sz w:val="24"/>
+          <w:szCs w:val="24"/>
+        </w:rPr>
+        <w:t>container</w:t>
+      </w:r>
+      <w:proofErr w:type="spellEnd"/>
+      <w:r>
+        <w:rPr>
+          <w:rFonts w:ascii="Times New Roman" w:hAnsi="Times New Roman" w:cs="Times New Roman"/>
+          <w:sz w:val="24"/>
+          <w:szCs w:val="24"/>
+        </w:rPr>
+        <w:t xml:space="preserve"> megkeresi a megfelelő </w:t>
+      </w:r>
+      <w:proofErr w:type="spellStart"/>
+      <w:r>
+        <w:rPr>
+          <w:rFonts w:ascii="Times New Roman" w:hAnsi="Times New Roman" w:cs="Times New Roman"/>
+          <w:sz w:val="24"/>
+          <w:szCs w:val="24"/>
+        </w:rPr>
+        <w:t>servletet</w:t>
+      </w:r>
+      <w:proofErr w:type="spellEnd"/>
+      <w:r>
+        <w:rPr>
+          <w:rFonts w:ascii="Times New Roman" w:hAnsi="Times New Roman" w:cs="Times New Roman"/>
+          <w:sz w:val="24"/>
+          <w:szCs w:val="24"/>
+        </w:rPr>
+        <w:t xml:space="preserve">, majd továbbítja a </w:t>
+      </w:r>
+      <w:proofErr w:type="spellStart"/>
+      <w:r>
+        <w:rPr>
+          <w:rFonts w:ascii="Times New Roman" w:hAnsi="Times New Roman" w:cs="Times New Roman"/>
+          <w:sz w:val="24"/>
+          <w:szCs w:val="24"/>
+        </w:rPr>
+        <w:t>request</w:t>
+      </w:r>
+      <w:proofErr w:type="spellEnd"/>
+      <w:r>
+        <w:rPr>
+          <w:rFonts w:ascii="Times New Roman" w:hAnsi="Times New Roman" w:cs="Times New Roman"/>
+          <w:sz w:val="24"/>
+          <w:szCs w:val="24"/>
+        </w:rPr>
+        <w:t xml:space="preserve">-et hozzá, majd a </w:t>
+      </w:r>
+      <w:proofErr w:type="spellStart"/>
+      <w:r>
+        <w:rPr>
+          <w:rFonts w:ascii="Times New Roman" w:hAnsi="Times New Roman" w:cs="Times New Roman"/>
+          <w:sz w:val="24"/>
+          <w:szCs w:val="24"/>
+        </w:rPr>
+        <w:t>servlet</w:t>
+      </w:r>
+      <w:proofErr w:type="spellEnd"/>
+      <w:r>
+        <w:rPr>
+          <w:rFonts w:ascii="Times New Roman" w:hAnsi="Times New Roman" w:cs="Times New Roman"/>
+          <w:sz w:val="24"/>
+          <w:szCs w:val="24"/>
+        </w:rPr>
+        <w:t xml:space="preserve">, miután legenerálta a megfelelő választ, visszaküldi azt a </w:t>
+      </w:r>
+      <w:proofErr w:type="spellStart"/>
+      <w:r>
+        <w:rPr>
+          <w:rFonts w:ascii="Times New Roman" w:hAnsi="Times New Roman" w:cs="Times New Roman"/>
+          <w:sz w:val="24"/>
+          <w:szCs w:val="24"/>
+        </w:rPr>
+        <w:t>containernek</w:t>
+      </w:r>
+      <w:proofErr w:type="spellEnd"/>
+      <w:r>
+        <w:rPr>
+          <w:rFonts w:ascii="Times New Roman" w:hAnsi="Times New Roman" w:cs="Times New Roman"/>
+          <w:sz w:val="24"/>
+          <w:szCs w:val="24"/>
+        </w:rPr>
+        <w:t xml:space="preserve">, hogy az visszaküldje ezt a </w:t>
+      </w:r>
+      <w:proofErr w:type="spellStart"/>
+      <w:r>
+        <w:rPr>
+          <w:rFonts w:ascii="Times New Roman" w:hAnsi="Times New Roman" w:cs="Times New Roman"/>
+          <w:sz w:val="24"/>
+          <w:szCs w:val="24"/>
+        </w:rPr>
+        <w:t>response</w:t>
+      </w:r>
+      <w:proofErr w:type="spellEnd"/>
+      <w:r>
+        <w:rPr>
+          <w:rFonts w:ascii="Times New Roman" w:hAnsi="Times New Roman" w:cs="Times New Roman"/>
+          <w:sz w:val="24"/>
+          <w:szCs w:val="24"/>
+        </w:rPr>
+        <w:t xml:space="preserve">-t a server felé.  Ezt a folyamatot a következő ábra szemlélteti. </w:t>
+      </w:r>
+    </w:p>
+    <w:p>
+      <w:pPr>
+        <w:jc w:val="both"/>
+        <w:rPr>
+          <w:rFonts w:ascii="Times New Roman" w:hAnsi="Times New Roman" w:cs="Times New Roman"/>
+          <w:sz w:val="24"/>
+          <w:szCs w:val="24"/>
+        </w:rPr>
+      </w:pPr>
+    </w:p>
+    <w:p>
+      <w:pPr>
+        <w:jc w:val="center"/>
+        <w:rPr>
+          <w:rFonts w:ascii="Times New Roman" w:hAnsi="Times New Roman" w:cs="Times New Roman"/>
+          <w:sz w:val="24"/>
+          <w:szCs w:val="24"/>
+        </w:rPr>
+      </w:pPr>
+      <w:r>
+        <w:rPr>
+          <w:rFonts w:ascii="Times New Roman" w:hAnsi="Times New Roman" w:cs="Times New Roman"/>
+          <w:sz w:val="24"/>
+          <w:szCs w:val="24"/>
+        </w:rPr>
+        <w:pict>
+          <v:shapetype id="_x0000_t75" coordsize="21600,21600" o:spt="75" o:preferrelative="t" path="m@4@5l@4@11@9@11@9@5xe" filled="f" stroked="f">
+            <v:stroke joinstyle="miter"/>
+            <v:formulas>
+              <v:f eqn="if lineDrawn pixelLineWidth 0"/>
+              <v:f eqn="sum @0 1 0"/>
+              <v:f eqn="sum 0 0 @1"/>
+              <v:f eqn="prod @2 1 2"/>
+              <v:f eqn="prod @3 21600 pixelWidth"/>
+              <v:f eqn="prod @3 21600 pixelHeight"/>
+              <v:f eqn="sum @0 0 1"/>
+              <v:f eqn="prod @6 1 2"/>
+              <v:f eqn="prod @7 21600 pixelWidth"/>
+              <v:f eqn="sum @8 21600 0"/>
+              <v:f eqn="prod @7 21600 pixelHeight"/>
+              <v:f eqn="sum @10 21600 0"/>
+            </v:formulas>
+            <v:path o:extrusionok="f" gradientshapeok="t" o:connecttype="rect"/>
+            <o:lock v:ext="edit" aspectratio="t"/>
+          </v:shapetype>
+          <v:shape id="_x0000_i1025" type="#_x0000_t75" style="width:407.25pt;height:183.75pt">
+            <v:imagedata r:id="rId11" o:title="Képkivágás"/>
+          </v:shape>
+        </w:pict>
+      </w:r>
+    </w:p>
+    <w:p>
+      <w:pPr>
+        <w:rPr>
+          <w:rFonts w:ascii="Times New Roman" w:hAnsi="Times New Roman" w:cs="Times New Roman"/>
+          <w:sz w:val="24"/>
+          <w:szCs w:val="24"/>
+        </w:rPr>
+      </w:pPr>
+      <w:r>
+        <w:rPr>
+          <w:rFonts w:ascii="Times New Roman" w:hAnsi="Times New Roman" w:cs="Times New Roman"/>
+          <w:sz w:val="24"/>
+          <w:szCs w:val="24"/>
+        </w:rPr>
+        <w:t xml:space="preserve">Az alkalmazás futásához tehát </w:t>
+      </w:r>
+      <w:r>
+        <w:rPr>
+          <w:rFonts w:ascii="Times New Roman" w:hAnsi="Times New Roman" w:cs="Times New Roman"/>
+          <w:sz w:val="24"/>
+          <w:szCs w:val="24"/>
+        </w:rPr>
+        <w:t>futtatni</w:t>
+      </w:r>
+      <w:r>
+        <w:rPr>
+          <w:rFonts w:ascii="Times New Roman" w:hAnsi="Times New Roman" w:cs="Times New Roman"/>
+          <w:sz w:val="24"/>
+          <w:szCs w:val="24"/>
+        </w:rPr>
+        <w:t xml:space="preserve"> kell egy web </w:t>
+      </w:r>
+      <w:proofErr w:type="spellStart"/>
+      <w:r>
+        <w:rPr>
+          <w:rFonts w:ascii="Times New Roman" w:hAnsi="Times New Roman" w:cs="Times New Roman"/>
+          <w:sz w:val="24"/>
+          <w:szCs w:val="24"/>
+        </w:rPr>
+        <w:t>containe</w:t>
+      </w:r>
+      <w:r>
+        <w:rPr>
+          <w:rFonts w:ascii="Times New Roman" w:hAnsi="Times New Roman" w:cs="Times New Roman"/>
+          <w:sz w:val="24"/>
+          <w:szCs w:val="24"/>
+        </w:rPr>
+        <w:t>r-nek</w:t>
+      </w:r>
+      <w:proofErr w:type="spellEnd"/>
+      <w:r>
+        <w:rPr>
+          <w:rFonts w:ascii="Times New Roman" w:hAnsi="Times New Roman" w:cs="Times New Roman"/>
+          <w:sz w:val="24"/>
+          <w:szCs w:val="24"/>
+        </w:rPr>
+        <w:t xml:space="preserve"> is, amit kezeli a </w:t>
+      </w:r>
+      <w:proofErr w:type="spellStart"/>
+      <w:r>
+        <w:rPr>
+          <w:rFonts w:ascii="Times New Roman" w:hAnsi="Times New Roman" w:cs="Times New Roman"/>
+          <w:sz w:val="24"/>
+          <w:szCs w:val="24"/>
+        </w:rPr>
+        <w:t>servleteket</w:t>
+      </w:r>
+      <w:proofErr w:type="spellEnd"/>
+      <w:r>
+        <w:rPr>
+          <w:rFonts w:ascii="Times New Roman" w:hAnsi="Times New Roman" w:cs="Times New Roman"/>
+          <w:sz w:val="24"/>
+          <w:szCs w:val="24"/>
+        </w:rPr>
+        <w:t xml:space="preserve">. Linux terminálból a </w:t>
+      </w:r>
+      <w:proofErr w:type="spellStart"/>
+      <w:r>
+        <w:rPr>
+          <w:rFonts w:ascii="Times New Roman" w:hAnsi="Times New Roman" w:cs="Times New Roman"/>
+          <w:sz w:val="24"/>
+          <w:szCs w:val="24"/>
+        </w:rPr>
+        <w:t>Tomcat</w:t>
+      </w:r>
+      <w:proofErr w:type="spellEnd"/>
+      <w:r>
+        <w:rPr>
+          <w:rFonts w:ascii="Times New Roman" w:hAnsi="Times New Roman" w:cs="Times New Roman"/>
+          <w:sz w:val="24"/>
+          <w:szCs w:val="24"/>
+        </w:rPr>
+        <w:t xml:space="preserve"> web </w:t>
+      </w:r>
+      <w:proofErr w:type="spellStart"/>
+      <w:r>
+        <w:rPr>
+          <w:rFonts w:ascii="Times New Roman" w:hAnsi="Times New Roman" w:cs="Times New Roman"/>
+          <w:sz w:val="24"/>
+          <w:szCs w:val="24"/>
+        </w:rPr>
+        <w:t>containert</w:t>
+      </w:r>
+      <w:proofErr w:type="spellEnd"/>
+      <w:r>
+        <w:rPr>
+          <w:rFonts w:ascii="Times New Roman" w:hAnsi="Times New Roman" w:cs="Times New Roman"/>
+          <w:sz w:val="24"/>
+          <w:szCs w:val="24"/>
+        </w:rPr>
+        <w:t xml:space="preserve"> a következő paranccsal indíthatjuk el:</w:t>
+      </w:r>
+    </w:p>
+    <w:p>
+      <w:pPr>
+        <w:rPr>
+          <w:rFonts w:ascii="Times New Roman" w:hAnsi="Times New Roman" w:cs="Times New Roman"/>
+          <w:sz w:val="24"/>
+          <w:szCs w:val="24"/>
+        </w:rPr>
+      </w:pPr>
+      <w:r>
+        <w:rPr>
+          <w:rFonts w:ascii="Times New Roman" w:hAnsi="Times New Roman" w:cs="Times New Roman"/>
+          <w:sz w:val="24"/>
+          <w:szCs w:val="24"/>
+        </w:rPr>
+        <w:pict>
+          <v:shape id="_x0000_i1026" type="#_x0000_t75" style="width:438.75pt;height:18pt">
+            <v:imagedata r:id="rId12" o:title="tomcat-start"/>
+          </v:shape>
+        </w:pict>
+      </w:r>
+    </w:p>
+    <w:p>
+      <w:pPr>
+        <w:rPr>
+          <w:rFonts w:ascii="Times New Roman" w:hAnsi="Times New Roman" w:cs="Times New Roman"/>
+          <w:sz w:val="24"/>
+          <w:szCs w:val="24"/>
+        </w:rPr>
+      </w:pPr>
+      <w:r>
+        <w:rPr>
+          <w:rFonts w:ascii="Times New Roman" w:hAnsi="Times New Roman" w:cs="Times New Roman"/>
+          <w:sz w:val="24"/>
+          <w:szCs w:val="24"/>
+        </w:rPr>
+        <w:t xml:space="preserve">A fejlesztés során a </w:t>
+      </w:r>
+      <w:proofErr w:type="spellStart"/>
+      <w:r>
+        <w:rPr>
+          <w:rFonts w:ascii="Times New Roman" w:hAnsi="Times New Roman" w:cs="Times New Roman"/>
+          <w:sz w:val="24"/>
+          <w:szCs w:val="24"/>
+        </w:rPr>
+        <w:t>Tomcat</w:t>
+      </w:r>
+      <w:proofErr w:type="spellEnd"/>
+      <w:r>
+        <w:rPr>
+          <w:rFonts w:ascii="Times New Roman" w:hAnsi="Times New Roman" w:cs="Times New Roman"/>
+          <w:sz w:val="24"/>
+          <w:szCs w:val="24"/>
+        </w:rPr>
+        <w:t xml:space="preserve"> számos hasznos </w:t>
       </w:r>
       <w:proofErr w:type="gramStart"/>
       <w:r>
@@ -3546,7 +4922,7 @@
           <w:sz w:val="24"/>
           <w:szCs w:val="24"/>
         </w:rPr>
-        <w:t>objektum</w:t>
+        <w:t>információt</w:t>
       </w:r>
       <w:proofErr w:type="gramEnd"/>
       <w:r>
@@ -3555,53 +4931,34 @@
           <w:sz w:val="24"/>
           <w:szCs w:val="24"/>
         </w:rPr>
-        <w:t xml:space="preserve"> orientált programnyelvvé fejlődött, legutóbbi kiadása, a Java 8 2014-ben jelent meg. </w:t>
-      </w:r>
-    </w:p>
-    <w:p>
-      <w:pPr>
-        <w:ind w:left="360" w:firstLine="348"/>
-        <w:jc w:val="both"/>
-        <w:rPr>
-          <w:rFonts w:ascii="Times New Roman" w:hAnsi="Times New Roman" w:cs="Times New Roman"/>
-          <w:sz w:val="24"/>
-          <w:szCs w:val="24"/>
-        </w:rPr>
-      </w:pPr>
-      <w:r>
-        <w:rPr>
-          <w:rFonts w:ascii="Times New Roman" w:hAnsi="Times New Roman" w:cs="Times New Roman"/>
-          <w:sz w:val="24"/>
-          <w:szCs w:val="24"/>
-        </w:rPr>
-        <w:t>Alkalmazásom backend rétege is Java nyelven íródott. Egyik oka, hogy választáson a Java-</w:t>
-      </w:r>
-      <w:proofErr w:type="spellStart"/>
-      <w:r>
-        <w:rPr>
-          <w:rFonts w:ascii="Times New Roman" w:hAnsi="Times New Roman" w:cs="Times New Roman"/>
-          <w:sz w:val="24"/>
-          <w:szCs w:val="24"/>
-        </w:rPr>
-        <w:t>ra</w:t>
-      </w:r>
-      <w:proofErr w:type="spellEnd"/>
-      <w:r>
-        <w:rPr>
-          <w:rFonts w:ascii="Times New Roman" w:hAnsi="Times New Roman" w:cs="Times New Roman"/>
-          <w:sz w:val="24"/>
-          <w:szCs w:val="24"/>
-        </w:rPr>
-        <w:t xml:space="preserve"> esett, egy angol kifejezéssel fejezhető ki: „</w:t>
-      </w:r>
-      <w:proofErr w:type="spellStart"/>
-      <w:r>
-        <w:rPr>
-          <w:rFonts w:ascii="Times New Roman" w:hAnsi="Times New Roman" w:cs="Times New Roman"/>
-          <w:sz w:val="24"/>
-          <w:szCs w:val="24"/>
-        </w:rPr>
-        <w:t>Write</w:t>
+        <w:t xml:space="preserve"> szolgáltat, többet között a kódban vétett hibákról is üzenetet küld. A következő ábra azt szemlélteti, ahogy a </w:t>
+      </w:r>
+      <w:proofErr w:type="spellStart"/>
+      <w:r>
+        <w:rPr>
+          <w:rFonts w:ascii="Times New Roman" w:hAnsi="Times New Roman" w:cs="Times New Roman"/>
+          <w:sz w:val="24"/>
+          <w:szCs w:val="24"/>
+        </w:rPr>
+        <w:t>Tomcat</w:t>
+      </w:r>
+      <w:proofErr w:type="spellEnd"/>
+      <w:r>
+        <w:rPr>
+          <w:rFonts w:ascii="Times New Roman" w:hAnsi="Times New Roman" w:cs="Times New Roman"/>
+          <w:sz w:val="24"/>
+          <w:szCs w:val="24"/>
+        </w:rPr>
+        <w:t xml:space="preserve"> mutatja a teljes </w:t>
+      </w:r>
+      <w:proofErr w:type="spellStart"/>
+      <w:r>
+        <w:rPr>
+          <w:rFonts w:ascii="Times New Roman" w:hAnsi="Times New Roman" w:cs="Times New Roman"/>
+          <w:sz w:val="24"/>
+          <w:szCs w:val="24"/>
+        </w:rPr>
+        <w:t>stack</w:t>
       </w:r>
       <w:proofErr w:type="spellEnd"/>
       <w:r>
@@ -3619,122 +4976,62 @@
           <w:sz w:val="24"/>
           <w:szCs w:val="24"/>
         </w:rPr>
-        <w:t>once</w:t>
-      </w:r>
-      <w:proofErr w:type="spellEnd"/>
-      <w:r>
-        <w:rPr>
-          <w:rFonts w:ascii="Times New Roman" w:hAnsi="Times New Roman" w:cs="Times New Roman"/>
-          <w:sz w:val="24"/>
-          <w:szCs w:val="24"/>
-        </w:rPr>
-        <w:t xml:space="preserve">, </w:t>
-      </w:r>
-      <w:proofErr w:type="spellStart"/>
-      <w:r>
-        <w:rPr>
-          <w:rFonts w:ascii="Times New Roman" w:hAnsi="Times New Roman" w:cs="Times New Roman"/>
-          <w:sz w:val="24"/>
-          <w:szCs w:val="24"/>
-        </w:rPr>
-        <w:t>run</w:t>
-      </w:r>
-      <w:proofErr w:type="spellEnd"/>
-      <w:r>
-        <w:rPr>
-          <w:rFonts w:ascii="Times New Roman" w:hAnsi="Times New Roman" w:cs="Times New Roman"/>
-          <w:sz w:val="24"/>
-          <w:szCs w:val="24"/>
-        </w:rPr>
-        <w:t xml:space="preserve"> </w:t>
-      </w:r>
-      <w:proofErr w:type="spellStart"/>
-      <w:r>
-        <w:rPr>
-          <w:rFonts w:ascii="Times New Roman" w:hAnsi="Times New Roman" w:cs="Times New Roman"/>
-          <w:sz w:val="24"/>
-          <w:szCs w:val="24"/>
-        </w:rPr>
-        <w:t>everywhere</w:t>
-      </w:r>
-      <w:proofErr w:type="spellEnd"/>
-      <w:r>
-        <w:rPr>
-          <w:rFonts w:ascii="Times New Roman" w:hAnsi="Times New Roman" w:cs="Times New Roman"/>
-          <w:sz w:val="24"/>
-          <w:szCs w:val="24"/>
-        </w:rPr>
-        <w:t>”, ami annyit tesz</w:t>
-      </w:r>
-      <w:r>
-        <w:rPr>
-          <w:rFonts w:ascii="Times New Roman" w:hAnsi="Times New Roman" w:cs="Times New Roman"/>
-          <w:sz w:val="24"/>
-          <w:szCs w:val="24"/>
-        </w:rPr>
-        <w:t xml:space="preserve">, hogy bármilyen eszközön, amelyen telepítve van a JVM (Java </w:t>
-      </w:r>
-      <w:proofErr w:type="spellStart"/>
-      <w:r>
-        <w:rPr>
-          <w:rFonts w:ascii="Times New Roman" w:hAnsi="Times New Roman" w:cs="Times New Roman"/>
-          <w:sz w:val="24"/>
-          <w:szCs w:val="24"/>
-        </w:rPr>
-        <w:t>Virtual</w:t>
-      </w:r>
-      <w:proofErr w:type="spellEnd"/>
-      <w:r>
-        <w:rPr>
-          <w:rFonts w:ascii="Times New Roman" w:hAnsi="Times New Roman" w:cs="Times New Roman"/>
-          <w:sz w:val="24"/>
-          <w:szCs w:val="24"/>
-        </w:rPr>
-        <w:t xml:space="preserve"> </w:t>
-      </w:r>
-      <w:proofErr w:type="spellStart"/>
-      <w:r>
-        <w:rPr>
-          <w:rFonts w:ascii="Times New Roman" w:hAnsi="Times New Roman" w:cs="Times New Roman"/>
-          <w:sz w:val="24"/>
-          <w:szCs w:val="24"/>
-        </w:rPr>
-        <w:t>Machine</w:t>
-      </w:r>
-      <w:proofErr w:type="spellEnd"/>
-      <w:r>
-        <w:rPr>
-          <w:rFonts w:ascii="Times New Roman" w:hAnsi="Times New Roman" w:cs="Times New Roman"/>
-          <w:sz w:val="24"/>
-          <w:szCs w:val="24"/>
-        </w:rPr>
-        <w:t xml:space="preserve">), futtatható egy lefordított Java program. </w:t>
-      </w:r>
-    </w:p>
-    <w:p>
-      <w:pPr>
-        <w:jc w:val="both"/>
-        <w:rPr>
-          <w:rFonts w:ascii="Times New Roman" w:hAnsi="Times New Roman" w:cs="Times New Roman"/>
-          <w:sz w:val="24"/>
-          <w:szCs w:val="24"/>
-        </w:rPr>
-      </w:pPr>
-    </w:p>
-    <w:p>
-      <w:pPr>
-        <w:ind w:left="360" w:firstLine="348"/>
-        <w:jc w:val="both"/>
-        <w:rPr>
-          <w:rFonts w:ascii="Times New Roman" w:hAnsi="Times New Roman" w:cs="Times New Roman"/>
-          <w:sz w:val="24"/>
-          <w:szCs w:val="24"/>
-        </w:rPr>
-      </w:pPr>
-    </w:p>
-    <w:p/>
+        <w:t>trace</w:t>
+      </w:r>
+      <w:proofErr w:type="spellEnd"/>
+      <w:r>
+        <w:rPr>
+          <w:rFonts w:ascii="Times New Roman" w:hAnsi="Times New Roman" w:cs="Times New Roman"/>
+          <w:sz w:val="24"/>
+          <w:szCs w:val="24"/>
+        </w:rPr>
+        <w:t>-t, vagyis azt, hogy a hiba a kód melyik részeiben jelentkezett:</w:t>
+      </w:r>
+    </w:p>
+    <w:p>
+      <w:pPr>
+        <w:rPr>
+          <w:rFonts w:ascii="Times New Roman" w:hAnsi="Times New Roman" w:cs="Times New Roman"/>
+          <w:sz w:val="24"/>
+          <w:szCs w:val="24"/>
+        </w:rPr>
+      </w:pPr>
+      <w:r>
+        <w:rPr>
+          <w:rFonts w:ascii="Times New Roman" w:hAnsi="Times New Roman" w:cs="Times New Roman"/>
+          <w:sz w:val="24"/>
+          <w:szCs w:val="24"/>
+        </w:rPr>
+        <w:lastRenderedPageBreak/>
+        <w:pict>
+          <v:shape id="_x0000_i1027" type="#_x0000_t75" style="width:474pt;height:257.25pt">
+            <v:imagedata r:id="rId13" o:title="error_n"/>
+          </v:shape>
+        </w:pict>
+      </w:r>
+    </w:p>
+    <w:p>
+      <w:pPr>
+        <w:rPr>
+          <w:rFonts w:ascii="Times New Roman" w:hAnsi="Times New Roman" w:cs="Times New Roman"/>
+          <w:sz w:val="24"/>
+          <w:szCs w:val="24"/>
+        </w:rPr>
+      </w:pPr>
+    </w:p>
+    <w:p>
+      <w:pPr>
+        <w:rPr>
+          <w:rFonts w:ascii="Times New Roman" w:hAnsi="Times New Roman" w:cs="Times New Roman"/>
+          <w:sz w:val="24"/>
+          <w:szCs w:val="24"/>
+        </w:rPr>
+      </w:pPr>
+      <w:bookmarkStart w:id="5" w:name="_GoBack"/>
+      <w:bookmarkEnd w:id="5"/>
+    </w:p>
     <w:sectPr>
-      <w:footerReference w:type="default" r:id="rId11"/>
+      <w:footerReference w:type="default" r:id="rId14"/>
       <w:pgSz w:w="11906" w:h="16838"/>
       <w:pgMar w:top="1418" w:right="1418" w:bottom="1418" w:left="1701" w:header="709" w:footer="709" w:gutter="0"/>
       <w:pgNumType w:start="1"/>
@@ -5100,7 +6397,7 @@
 </file>
 
 <file path=customXml/itemProps1.xml><?xml version="1.0" encoding="utf-8"?>
-<ds:datastoreItem xmlns:ds="http://schemas.openxmlformats.org/officeDocument/2006/customXml" ds:itemID="{4B573176-C3A6-4EB2-930B-1FF437FEC566}">
+<ds:datastoreItem xmlns:ds="http://schemas.openxmlformats.org/officeDocument/2006/customXml" ds:itemID="{3EEE501E-F9A1-4863-8F7C-0F111E1EF737}">
   <ds:schemaRefs>
     <ds:schemaRef ds:uri="http://schemas.openxmlformats.org/officeDocument/2006/bibliography"/>
   </ds:schemaRefs>

</xml_diff>